<commit_message>
work on my gantt timeline
</commit_message>
<xml_diff>
--- a/Docs/2024-25 PDD template.docx
+++ b/Docs/2024-25 PDD template.docx
@@ -2317,7 +2317,13 @@
         <w:t>approach or</w:t>
       </w:r>
       <w:r>
-        <w:t xml:space="preserve"> assessed against an external tool such as Clustal Omega.</w:t>
+        <w:t xml:space="preserve"> assessed </w:t>
+      </w:r>
+      <w:r>
+        <w:t>relative to</w:t>
+      </w:r>
+      <w:r>
+        <w:t xml:space="preserve"> an external tool such as Clustal Omega.</w:t>
       </w:r>
     </w:p>
     <w:p/>
@@ -2584,15 +2590,7 @@
     </w:p>
     <w:p>
       <w:r>
-        <w:t xml:space="preserve">Despite being a key feature of some sequence alignment packages such as </w:t>
-      </w:r>
-      <w:proofErr w:type="spellStart"/>
-      <w:r>
-        <w:t>ClustalX</w:t>
-      </w:r>
-      <w:proofErr w:type="spellEnd"/>
-      <w:r>
-        <w:t>, the development of a rich graphical user interface (GUI) lies outside the scope of this project. Instead, emphasis is placed on producing high</w:t>
+        <w:t>Despite being a key feature of some sequence alignment packages such as ClustalX, the development of a rich graphical user interface (GUI) lies outside the scope of this project. Instead, emphasis is placed on producing high</w:t>
       </w:r>
       <w:r>
         <w:t>-</w:t>

</xml_diff>

<commit_message>
pdd section 1 near complete
</commit_message>
<xml_diff>
--- a/Docs/2024-25 PDD template.docx
+++ b/Docs/2024-25 PDD template.docx
@@ -239,7 +239,15 @@
         <w:pStyle w:val="Advice"/>
       </w:pPr>
       <w:r>
-        <w:t>This template document has a number of paragraph styles predefined.  If you use them (‘Heading 1’, ‘Heading 2’ and ‘Heading 3’) and don’t alter them, then your report will automatically have properly numbered paragraphs and your table of contents will be automatically generated with the right page numbers.  Use ‘Normal’ as the style for general text paragraphs in your document.</w:t>
+        <w:t xml:space="preserve">This template document has a number of paragraph styles predefined.  If you use them (‘Heading 1’, ‘Heading 2’ and ‘Heading 3’) and don’t alter them, then your report will automatically have properly numbered </w:t>
+      </w:r>
+      <w:proofErr w:type="gramStart"/>
+      <w:r>
+        <w:t>paragraphs</w:t>
+      </w:r>
+      <w:proofErr w:type="gramEnd"/>
+      <w:r>
+        <w:t xml:space="preserve"> and your table of contents will be automatically generated with the right page numbers.  Use ‘Normal’ as the style for general text paragraphs in your document.</w:t>
       </w:r>
       <w:r>
         <w:t xml:space="preserve">  If you don’t know how to use paragraph styles in Word, now is a good time to learn.</w:t>
@@ -353,7 +361,15 @@
         <w:pStyle w:val="Advice"/>
       </w:pPr>
       <w:r>
-        <w:t>If you manually edit the table of contents, you may find that either your changes will get overwritten or it will no longer update automatically.  It’s a pain to keep a table of contents up to date manually, so you are advised not to edit it!</w:t>
+        <w:t xml:space="preserve">If you manually edit the table of contents, you may find that either your changes will get </w:t>
+      </w:r>
+      <w:proofErr w:type="gramStart"/>
+      <w:r>
+        <w:t>overwritten</w:t>
+      </w:r>
+      <w:proofErr w:type="gramEnd"/>
+      <w:r>
+        <w:t xml:space="preserve"> or it will no longer update automatically.  It’s a pain to keep a table of contents up to date manually, so you are advised not to edit it!</w:t>
       </w:r>
     </w:p>
     <w:p>
@@ -2590,7 +2606,37 @@
     </w:p>
     <w:p>
       <w:r>
-        <w:t>Despite being a key feature of some sequence alignment packages such as ClustalX, the development of a rich graphical user interface (GUI) lies outside the scope of this project. Instead, emphasis is placed on producing high</w:t>
+        <w:rPr>
+          <w:highlight w:val="yellow"/>
+        </w:rPr>
+        <w:t xml:space="preserve">The project should conclude with a comparative case study, comparing the performance of developed tool against established alternatives such as MAFFT, Muscle and </w:t>
+      </w:r>
+      <w:proofErr w:type="spellStart"/>
+      <w:r>
+        <w:rPr>
+          <w:highlight w:val="yellow"/>
+        </w:rPr>
+        <w:t>ClustalOmega</w:t>
+      </w:r>
+      <w:proofErr w:type="spellEnd"/>
+      <w:r>
+        <w:rPr>
+          <w:highlight w:val="yellow"/>
+        </w:rPr>
+        <w:t>.</w:t>
+      </w:r>
+    </w:p>
+    <w:p>
+      <w:r>
+        <w:t xml:space="preserve">Despite being a key feature of some sequence alignment packages such as </w:t>
+      </w:r>
+      <w:proofErr w:type="spellStart"/>
+      <w:r>
+        <w:t>ClustalX</w:t>
+      </w:r>
+      <w:proofErr w:type="spellEnd"/>
+      <w:r>
+        <w:t>, the development of a rich graphical user interface (GUI) lies outside the scope of this project. Instead, emphasis is placed on producing high</w:t>
       </w:r>
       <w:r>
         <w:t>-</w:t>
@@ -2674,17 +2720,21 @@
       </w:r>
       <w:bookmarkEnd w:id="5"/>
     </w:p>
-    <w:p>
-      <w:pPr>
-        <w:pStyle w:val="Advice"/>
-      </w:pPr>
-      <w:r>
-        <w:t>If there are unknown elements or missing information relevant to the project, what assumptions will you make to account for these?  How are these assumptions justified?</w:t>
-      </w:r>
-    </w:p>
-    <w:p>
-      <w:r>
-        <w:t>Delete the red paragraphs and replace this one with your content (use the “Normal” paragraph style).</w:t>
+    <w:p/>
+    <w:p>
+      <w:r>
+        <w:t xml:space="preserve">This work is predicated on the assumption that the performance of alignment software as assessed via structural benchmarking is indicative of the tool's real-world performance at Multiple Sequence Alignment (MSA). </w:t>
+      </w:r>
+    </w:p>
+    <w:p>
+      <w:r>
+        <w:t>As described by Thompson et al. (2001), structural benchmarks are designed to offer a comprehensive evaluation for sequence alignment software</w:t>
+      </w:r>
+      <w:r>
+        <w:t>. Today, t</w:t>
+      </w:r>
+      <w:r>
+        <w:t>heir use is prevalent in the literature. In a review of 45 recent papers, structural benchmarking was found to be the most popular quality measure for MSA (Ibrahim et al., 2024).</w:t>
       </w:r>
     </w:p>
     <w:p/>
@@ -3148,10 +3198,18 @@
         <w:t>How will you evaluate the project’s artefacts and overall outcomes?  What user evaluation will you do?</w:t>
       </w:r>
       <w:r>
-        <w:t xml:space="preserve">  Do not underestimate the importance of this,</w:t>
-      </w:r>
-      <w:r>
-        <w:t xml:space="preserve"> and include clear details of how you will do the evaluation.</w:t>
+        <w:t xml:space="preserve">  Do not underestimate the importance of </w:t>
+      </w:r>
+      <w:proofErr w:type="gramStart"/>
+      <w:r>
+        <w:t>this,</w:t>
+      </w:r>
+      <w:r>
+        <w:t xml:space="preserve"> and</w:t>
+      </w:r>
+      <w:proofErr w:type="gramEnd"/>
+      <w:r>
+        <w:t xml:space="preserve"> include clear details of how you will do the evaluation.</w:t>
       </w:r>
       <w:r>
         <w:t xml:space="preserve">  Remember that if you intend to test your outputs on people, you must </w:t>
@@ -4068,7 +4126,6 @@
   <w:style w:type="character" w:default="1" w:styleId="DefaultParagraphFont">
     <w:name w:val="Default Paragraph Font"/>
     <w:uiPriority w:val="1"/>
-    <w:semiHidden/>
     <w:unhideWhenUsed/>
   </w:style>
   <w:style w:type="table" w:default="1" w:styleId="TableNormal">

</xml_diff>

<commit_message>
working on pdd (section 1 & 2)
</commit_message>
<xml_diff>
--- a/Docs/2024-25 PDD template.docx
+++ b/Docs/2024-25 PDD template.docx
@@ -2248,20 +2248,19 @@
       </w:r>
       <w:bookmarkEnd w:id="1"/>
     </w:p>
+    <w:p>
+      <w:r>
+        <w:t>In this project, a software tool will be developed to tackle the multi-objective optimization problem of Multiple Sequence Alignment (MSA) - a common analysis task in Bioinformatics.</w:t>
+      </w:r>
+      <w:r>
+        <w:t xml:space="preserve"> The tool will aim to produce high-quality alignments of biological sequences in a time-efficient manner</w:t>
+      </w:r>
+      <w:r>
+        <w:t>.</w:t>
+      </w:r>
+    </w:p>
     <w:p/>
     <w:p>
-      <w:r>
-        <w:t>In this project, a software tool will be developed to tackle the multi-objective optimization problem of Multiple Sequence Alignment (MSA) - a common analysis task in Bioinformatics.</w:t>
-      </w:r>
-      <w:r>
-        <w:t xml:space="preserve"> The tool will aim to produce high-quality alignments of biological sequences in a time-efficient manner</w:t>
-      </w:r>
-      <w:r>
-        <w:t>.</w:t>
-      </w:r>
-    </w:p>
-    <w:p/>
-    <w:p>
       <w:pPr>
         <w:pStyle w:val="Heading2"/>
       </w:pPr>
@@ -2288,7 +2287,6 @@
         <w:t>Primary Objectives</w:t>
       </w:r>
     </w:p>
-    <w:p/>
     <w:p>
       <w:pPr>
         <w:rPr>
@@ -2296,100 +2294,114 @@
           <w:bCs/>
         </w:rPr>
       </w:pPr>
-      <w:r>
+    </w:p>
+    <w:p>
+      <w:pPr>
         <w:rPr>
           <w:b/>
           <w:bCs/>
         </w:rPr>
-        <w:t>1. Perform Multiple Sequence Alignment in a Time-Efficient Manner</w:t>
-      </w:r>
-    </w:p>
-    <w:p>
-      <w:r>
-        <w:t>The produced software should be able to align a typical testcase of 6 protein sequences within 10 seconds on a university desktop computer. The resulting alignment of sequences must conserve the original sequence content and identifiers given as input.</w:t>
-      </w:r>
-    </w:p>
-    <w:p/>
-    <w:p>
-      <w:pPr>
+      </w:pPr>
+      <w:r>
         <w:rPr>
           <w:b/>
           <w:bCs/>
         </w:rPr>
-      </w:pPr>
-      <w:r>
+        <w:t>1. Perform Multiple Sequence Alignment in a Time-Efficient Manner</w:t>
+      </w:r>
+    </w:p>
+    <w:p>
+      <w:r>
+        <w:t>The produced software should be able to align a typical testcase of 6 protein sequences within 10 seconds on a university desktop computer. The resulting alignment of sequences must conserve the original sequence content and identifiers given as input.</w:t>
+      </w:r>
+    </w:p>
+    <w:p/>
+    <w:p>
+      <w:pPr>
         <w:rPr>
           <w:b/>
           <w:bCs/>
         </w:rPr>
-        <w:t>2. Assess the Viability of a Single-State Approach for Iterative Alignment</w:t>
-      </w:r>
-    </w:p>
-    <w:p>
-      <w:r>
-        <w:t xml:space="preserve">To address their underrepresentation in recent studies, a single-state metaheuristic algorithm such as 'Simulated Annealing' should be implemented and assessed in its ability to guide an effective optimization process for MSA. A single-state form of the software could be contrasted against a population-based </w:t>
-      </w:r>
-      <w:r>
-        <w:t>approach or</w:t>
-      </w:r>
-      <w:r>
-        <w:t xml:space="preserve"> assessed </w:t>
-      </w:r>
-      <w:r>
-        <w:t>relative to</w:t>
-      </w:r>
-      <w:r>
-        <w:t xml:space="preserve"> an external tool such as Clustal Omega.</w:t>
-      </w:r>
-    </w:p>
-    <w:p/>
-    <w:p>
-      <w:pPr>
+      </w:pPr>
+      <w:r>
         <w:rPr>
           <w:b/>
           <w:bCs/>
         </w:rPr>
-      </w:pPr>
-      <w:r>
+        <w:t>2. Assess the Viability of a Single-State Approach for Iterative Alignment</w:t>
+      </w:r>
+    </w:p>
+    <w:p>
+      <w:r>
+        <w:t xml:space="preserve">To address their underrepresentation in recent studies, a single-state metaheuristic algorithm such as 'Simulated Annealing' should be implemented and assessed in its ability to guide an effective optimization process for MSA. A single-state form of the software could be contrasted against a population-based </w:t>
+      </w:r>
+      <w:r>
+        <w:t>approach or</w:t>
+      </w:r>
+      <w:r>
+        <w:t xml:space="preserve"> assessed </w:t>
+      </w:r>
+      <w:r>
+        <w:t>relative to</w:t>
+      </w:r>
+      <w:r>
+        <w:t xml:space="preserve"> an external tool such as Clustal Omega.</w:t>
+      </w:r>
+    </w:p>
+    <w:p/>
+    <w:p>
+      <w:pPr>
         <w:rPr>
           <w:b/>
           <w:bCs/>
         </w:rPr>
-        <w:t xml:space="preserve">3. </w:t>
-      </w:r>
+      </w:pPr>
       <w:r>
         <w:rPr>
           <w:b/>
           <w:bCs/>
         </w:rPr>
-        <w:t>Support Established Bioinformatics File Formats</w:t>
-      </w:r>
-    </w:p>
-    <w:p>
-      <w:r>
-        <w:t>The alignment tool should be able to read biological sequences from an established file format such as FASTA. Likewise, the tool should support an established file format for outputting sequence alignments, such as FASTA, PHYLIP or NEXUS. The user should be able to specify the input source and output destination as command-line arguments.</w:t>
-      </w:r>
-    </w:p>
-    <w:p/>
-    <w:p>
-      <w:pPr>
+        <w:t xml:space="preserve">3. </w:t>
+      </w:r>
+      <w:r>
         <w:rPr>
           <w:b/>
           <w:bCs/>
         </w:rPr>
-      </w:pPr>
-      <w:r>
+        <w:t>Support Established Bioinformatics File Formats</w:t>
+      </w:r>
+    </w:p>
+    <w:p>
+      <w:r>
+        <w:t xml:space="preserve">The alignment tool should be able to read biological sequences from an established file format such as FASTA. Likewise, the tool should support an established file format for outputting sequence alignments, such as FASTA, PHYLIP or NEXUS. The user should be able to specify the input source and output </w:t>
+      </w:r>
+      <w:r>
+        <w:t>d</w:t>
+      </w:r>
+      <w:r>
+        <w:t>estination as command-line arguments.</w:t>
+      </w:r>
+    </w:p>
+    <w:p/>
+    <w:p>
+      <w:pPr>
         <w:rPr>
           <w:b/>
           <w:bCs/>
         </w:rPr>
-        <w:t>4.</w:t>
-      </w:r>
+      </w:pPr>
       <w:r>
         <w:rPr>
           <w:b/>
           <w:bCs/>
         </w:rPr>
+        <w:t>4.</w:t>
+      </w:r>
+      <w:r>
+        <w:rPr>
+          <w:b/>
+          <w:bCs/>
+        </w:rPr>
         <w:t xml:space="preserve"> Consistently Produce High-Quality Alignments of Sequences</w:t>
       </w:r>
     </w:p>
@@ -2571,7 +2583,6 @@
       </w:r>
       <w:bookmarkEnd w:id="3"/>
     </w:p>
-    <w:p/>
     <w:p>
       <w:r>
         <w:t xml:space="preserve">This project will </w:t>
@@ -2674,44 +2685,321 @@
     </w:p>
     <w:p>
       <w:pPr>
-        <w:pStyle w:val="Advice"/>
-      </w:pPr>
-      <w:r>
-        <w:t xml:space="preserve">What </w:t>
-      </w:r>
-      <w:r>
-        <w:t>artefacts</w:t>
-      </w:r>
-      <w:r>
-        <w:t xml:space="preserve"> (hardware </w:t>
-      </w:r>
-      <w:r>
-        <w:t>and/</w:t>
-      </w:r>
-      <w:r>
-        <w:t>or software)</w:t>
-      </w:r>
-      <w:r>
-        <w:t xml:space="preserve"> or results </w:t>
-      </w:r>
-      <w:r>
-        <w:t>will the project deliver?  How will you decide whether the</w:t>
-      </w:r>
-      <w:r>
-        <w:t xml:space="preserve"> project has met its objectives?</w:t>
-      </w:r>
-      <w:r>
-        <w:t xml:space="preserve">  Be clear and specific.</w:t>
-      </w:r>
-    </w:p>
-    <w:p>
-      <w:r>
-        <w:t>Delete the red paragraphs and replace this one with your content (use the “Normal” paragraph style).</w:t>
+        <w:pStyle w:val="Heading3"/>
+      </w:pPr>
+      <w:r>
+        <w:t xml:space="preserve">1.4.1 </w:t>
+      </w:r>
+      <w:r>
+        <w:t>Software</w:t>
+      </w:r>
+      <w:r>
+        <w:t xml:space="preserve"> </w:t>
+      </w:r>
+      <w:r>
+        <w:rPr>
+          <w:highlight w:val="yellow"/>
+        </w:rPr>
+        <w:t>(update dates)</w:t>
+      </w:r>
+    </w:p>
+    <w:p>
+      <w:r>
+        <w:t xml:space="preserve">A series of iterations of a </w:t>
+      </w:r>
+      <w:r>
+        <w:t>m</w:t>
+      </w:r>
+      <w:r>
+        <w:t xml:space="preserve">etaheuristic </w:t>
+      </w:r>
+      <w:r>
+        <w:t>a</w:t>
+      </w:r>
+      <w:r>
+        <w:t>lign</w:t>
+      </w:r>
+      <w:r>
+        <w:t>ment tool</w:t>
+      </w:r>
+      <w:r>
+        <w:t xml:space="preserve"> </w:t>
+      </w:r>
+      <w:r>
+        <w:t>‘</w:t>
+      </w:r>
+      <w:r>
+        <w:t>M</w:t>
+      </w:r>
+      <w:r>
+        <w:t>A</w:t>
+      </w:r>
+      <w:r>
+        <w:t>li</w:t>
+      </w:r>
+      <w:r>
+        <w:t xml:space="preserve">’ </w:t>
+      </w:r>
+      <w:r>
+        <w:t>will be released on GitHub using an iterative development methodology. A new version will be released at the end of each two-week sprint of development.</w:t>
+      </w:r>
+      <w:r>
+        <w:t xml:space="preserve"> The individual iterations are outlined as follows:</w:t>
+      </w:r>
+    </w:p>
+    <w:p>
+      <w:r>
+        <w:rPr>
+          <w:b/>
+          <w:bCs/>
+        </w:rPr>
+        <w:t>MAli v0.1</w:t>
+      </w:r>
+      <w:r>
+        <w:t xml:space="preserve"> (November 5th, 2024)</w:t>
+      </w:r>
+    </w:p>
+    <w:p>
+      <w:pPr>
+        <w:pStyle w:val="ListParagraph"/>
+        <w:numPr>
+          <w:ilvl w:val="0"/>
+          <w:numId w:val="4"/>
+        </w:numPr>
+      </w:pPr>
+      <w:r>
+        <w:t>Should be able to read sequences from a suitable file format and perform MSA using a simple strategy to produce a valid (</w:t>
+      </w:r>
+      <w:r>
+        <w:t>possibly</w:t>
+      </w:r>
+      <w:r>
+        <w:t xml:space="preserve"> low-quality) alignment as output. </w:t>
+      </w:r>
+    </w:p>
+    <w:p>
+      <w:r>
+        <w:rPr>
+          <w:b/>
+          <w:bCs/>
+        </w:rPr>
+        <w:t>MAli v0.2</w:t>
+      </w:r>
+      <w:r>
+        <w:t xml:space="preserve"> (November 19th, 2024) </w:t>
+      </w:r>
+    </w:p>
+    <w:p>
+      <w:pPr>
+        <w:pStyle w:val="ListParagraph"/>
+        <w:numPr>
+          <w:ilvl w:val="0"/>
+          <w:numId w:val="4"/>
+        </w:numPr>
+      </w:pPr>
+      <w:r>
+        <w:t>Should demonstrate iterative alignment using metaheuristic algorithms as a 'proof-of-concept', producing higher quality alignments than those of v0.1.</w:t>
+      </w:r>
+    </w:p>
+    <w:p>
+      <w:r>
+        <w:rPr>
+          <w:b/>
+          <w:bCs/>
+        </w:rPr>
+        <w:t>MAli v1.0</w:t>
+      </w:r>
+      <w:r>
+        <w:t xml:space="preserve"> (December 3rd, 2024) </w:t>
+      </w:r>
+    </w:p>
+    <w:p>
+      <w:pPr>
+        <w:pStyle w:val="ListParagraph"/>
+        <w:numPr>
+          <w:ilvl w:val="0"/>
+          <w:numId w:val="4"/>
+        </w:numPr>
+      </w:pPr>
+      <w:r>
+        <w:t>Should present a full implementation of an iterative alignment tool, improving on v0.2 in either solution quality or time-efficiency.</w:t>
+      </w:r>
+    </w:p>
+    <w:p>
+      <w:r>
+        <w:rPr>
+          <w:b/>
+          <w:bCs/>
+        </w:rPr>
+        <w:t>MAli v1.1</w:t>
+      </w:r>
+      <w:r>
+        <w:t xml:space="preserve"> (January 7th, 2025) </w:t>
+      </w:r>
+    </w:p>
+    <w:p>
+      <w:pPr>
+        <w:pStyle w:val="ListParagraph"/>
+        <w:numPr>
+          <w:ilvl w:val="0"/>
+          <w:numId w:val="4"/>
+        </w:numPr>
+      </w:pPr>
+      <w:r>
+        <w:t>Should result from experimentation on the design from v1.0, with the goal of improving solution quality or time-efficiency.</w:t>
+      </w:r>
+    </w:p>
+    <w:p>
+      <w:r>
+        <w:rPr>
+          <w:b/>
+          <w:bCs/>
+        </w:rPr>
+        <w:t>MAli v1.2</w:t>
+      </w:r>
+      <w:r>
+        <w:t xml:space="preserve"> (January 21st, 2025)</w:t>
+      </w:r>
+    </w:p>
+    <w:p>
+      <w:pPr>
+        <w:pStyle w:val="ListParagraph"/>
+        <w:numPr>
+          <w:ilvl w:val="0"/>
+          <w:numId w:val="4"/>
+        </w:numPr>
+      </w:pPr>
+      <w:r>
+        <w:t xml:space="preserve">Should approximate the 'pareto front' of MSA solutions, producing a </w:t>
+      </w:r>
+      <w:r>
+        <w:t>set</w:t>
+      </w:r>
+      <w:r>
+        <w:t xml:space="preserve"> of </w:t>
+      </w:r>
+      <w:r>
+        <w:t xml:space="preserve">high-quality </w:t>
+      </w:r>
+      <w:r>
+        <w:t xml:space="preserve">alignments as </w:t>
+      </w:r>
+      <w:r>
+        <w:t>o</w:t>
+      </w:r>
+      <w:r>
+        <w:t>utput for a decision maker to choose from.</w:t>
+      </w:r>
+    </w:p>
+    <w:p>
+      <w:r>
+        <w:rPr>
+          <w:b/>
+          <w:bCs/>
+        </w:rPr>
+        <w:t>MAli v1.3</w:t>
+      </w:r>
+      <w:r>
+        <w:t xml:space="preserve"> (February 4th, 2025) </w:t>
+      </w:r>
+    </w:p>
+    <w:p>
+      <w:pPr>
+        <w:pStyle w:val="ListParagraph"/>
+        <w:numPr>
+          <w:ilvl w:val="0"/>
+          <w:numId w:val="4"/>
+        </w:numPr>
+      </w:pPr>
+      <w:r>
+        <w:t xml:space="preserve">Should fulfil the documented functional and non-function </w:t>
+      </w:r>
+      <w:r>
+        <w:t>requirements and</w:t>
+      </w:r>
+      <w:r>
+        <w:t xml:space="preserve"> offer a performance or quality improvement relative to all previous iterations of the software.</w:t>
       </w:r>
     </w:p>
     <w:p/>
     <w:p>
       <w:pPr>
+        <w:pStyle w:val="Heading3"/>
+      </w:pPr>
+      <w:r>
+        <w:t>1.4.2 Documents</w:t>
+      </w:r>
+    </w:p>
+    <w:p>
+      <w:r>
+        <w:t>Two key documents will be produced as part of the project:</w:t>
+      </w:r>
+    </w:p>
+    <w:p>
+      <w:r>
+        <w:rPr>
+          <w:b/>
+          <w:bCs/>
+        </w:rPr>
+        <w:t>Project Definition Document</w:t>
+      </w:r>
+      <w:r>
+        <w:t xml:space="preserve"> (October 15th, 2024) </w:t>
+      </w:r>
+    </w:p>
+    <w:p>
+      <w:pPr>
+        <w:pStyle w:val="ListParagraph"/>
+        <w:numPr>
+          <w:ilvl w:val="0"/>
+          <w:numId w:val="4"/>
+        </w:numPr>
+      </w:pPr>
+      <w:r>
+        <w:t>An unambiguous document (2500 words max.) which clarifies the scope, objectives, and deliverables of the project. The document should propose an overall timeline and evidence consideration of risks, mitigations and ethical concerns.</w:t>
+      </w:r>
+    </w:p>
+    <w:p>
+      <w:r>
+        <w:rPr>
+          <w:b/>
+          <w:bCs/>
+        </w:rPr>
+        <w:t>Final Report</w:t>
+      </w:r>
+      <w:r>
+        <w:t xml:space="preserve"> (April 1st, 2025) </w:t>
+      </w:r>
+    </w:p>
+    <w:p>
+      <w:pPr>
+        <w:pStyle w:val="ListParagraph"/>
+        <w:numPr>
+          <w:ilvl w:val="0"/>
+          <w:numId w:val="4"/>
+        </w:numPr>
+      </w:pPr>
+      <w:r>
+        <w:t>A comprehensive report (15000 words max.) which details key elements of the project</w:t>
+      </w:r>
+      <w:r>
+        <w:t xml:space="preserve"> </w:t>
+      </w:r>
+      <w:r>
+        <w:t xml:space="preserve">and documents efforts to meet the objectives outlined. The </w:t>
+      </w:r>
+      <w:r>
+        <w:t>report</w:t>
+      </w:r>
+      <w:r>
+        <w:t xml:space="preserve"> should include a literature review and conclude with a critical evaluation of the project.</w:t>
+      </w:r>
+    </w:p>
+    <w:p/>
+    <w:p/>
+    <w:p/>
+    <w:p>
+      <w:pPr>
         <w:pStyle w:val="Heading2"/>
       </w:pPr>
       <w:bookmarkStart w:id="5" w:name="_Toc144892527"/>
@@ -2720,7 +3008,6 @@
       </w:r>
       <w:bookmarkEnd w:id="5"/>
     </w:p>
-    <w:p/>
     <w:p>
       <w:r>
         <w:t xml:space="preserve">This work is predicated on the assumption that the performance of alignment software as assessed via structural benchmarking is indicative of the tool's real-world performance at Multiple Sequence Alignment (MSA). </w:t>
@@ -2737,7 +3024,6 @@
         <w:t>heir use is prevalent in the literature. In a review of 45 recent papers, structural benchmarking was found to be the most popular quality measure for MSA (Ibrahim et al., 2024).</w:t>
       </w:r>
     </w:p>
-    <w:p/>
     <w:p>
       <w:pPr>
         <w:pStyle w:val="Heading1"/>
@@ -2769,20 +3055,61 @@
       <w:bookmarkEnd w:id="7"/>
     </w:p>
     <w:p>
+      <w:r>
+        <w:t>If successful, the project will provide an evidenced perspective on the viability of a single-state approach for iterative sequence alignment - a gap in recent research. This could draw attention to single-state methods as candidates for further research</w:t>
+      </w:r>
+      <w:r>
+        <w:t xml:space="preserve">. </w:t>
+      </w:r>
+    </w:p>
+    <w:p>
+      <w:r>
+        <w:t>The project also has scope to contribute to the current understanding of pareto-optimization for MSA, as a new combination of objective functions could be found to be highly effective.</w:t>
+      </w:r>
+    </w:p>
+    <w:p>
+      <w:r>
+        <w:t xml:space="preserve">Should the software be shown to produce solutions of sufficiently high quality, the aligner could serve a role alongside other software packages in </w:t>
+      </w:r>
+      <w:r>
+        <w:t>consensus-based</w:t>
+      </w:r>
+      <w:r>
+        <w:t xml:space="preserve"> sequence </w:t>
+      </w:r>
+      <w:r>
+        <w:t>alignment or</w:t>
+      </w:r>
+      <w:r>
+        <w:t xml:space="preserve"> see direct use as a preference choice by some bioinformaticians. In both these scenarios, the project could serve to improve the accuracy of bioinformatics analysis processes dependent on sequence alignment.</w:t>
+      </w:r>
+    </w:p>
+    <w:p/>
+    <w:p>
+      <w:pPr>
+        <w:pStyle w:val="Heading2"/>
+      </w:pPr>
+      <w:bookmarkStart w:id="8" w:name="_Toc144892530"/>
+      <w:r>
+        <w:t>Project operation</w:t>
+      </w:r>
+      <w:bookmarkEnd w:id="8"/>
+    </w:p>
+    <w:p>
       <w:pPr>
         <w:pStyle w:val="Advice"/>
       </w:pPr>
       <w:r>
-        <w:t>What benefits will a successful project bring, and to whom?</w:t>
-      </w:r>
-      <w:r>
-        <w:t xml:space="preserve">  Note that this is about the project’s content</w:t>
-      </w:r>
-      <w:r>
-        <w:t xml:space="preserve"> and purpose</w:t>
-      </w:r>
-      <w:r>
-        <w:t>, not the fact that you are doing a project for your degree.</w:t>
+        <w:t xml:space="preserve">How will you operate the project?  Will you use a particular methodology for it and for any </w:t>
+      </w:r>
+      <w:r>
+        <w:t>software</w:t>
+      </w:r>
+      <w:r>
+        <w:t xml:space="preserve"> or other </w:t>
+      </w:r>
+      <w:r>
+        <w:t>development?  How will you measure the success of your choice?</w:t>
       </w:r>
     </w:p>
     <w:p>
@@ -2790,31 +3117,27 @@
         <w:t>Delete the red paragraphs and replace this one with your content (use the “Normal” paragraph style).</w:t>
       </w:r>
     </w:p>
+    <w:p/>
+    <w:p/>
+    <w:p/>
+    <w:p/>
+    <w:p/>
     <w:p>
       <w:pPr>
         <w:pStyle w:val="Heading2"/>
       </w:pPr>
-      <w:bookmarkStart w:id="8" w:name="_Toc144892530"/>
-      <w:r>
-        <w:t>Project operation</w:t>
-      </w:r>
-      <w:bookmarkEnd w:id="8"/>
+      <w:bookmarkStart w:id="9" w:name="_Toc144892531"/>
+      <w:r>
+        <w:t>Options</w:t>
+      </w:r>
+      <w:bookmarkEnd w:id="9"/>
     </w:p>
     <w:p>
       <w:pPr>
         <w:pStyle w:val="Advice"/>
       </w:pPr>
       <w:r>
-        <w:t xml:space="preserve">How will you operate the project?  Will you use a particular methodology for it and for any </w:t>
-      </w:r>
-      <w:r>
-        <w:t>software</w:t>
-      </w:r>
-      <w:r>
-        <w:t xml:space="preserve"> or other </w:t>
-      </w:r>
-      <w:r>
-        <w:t>development?  How will you measure the success of your choice?</w:t>
+        <w:t>What options are available to you for the tools, techniques and design parameters of your project?  How will you evaluate them and make the best selection?</w:t>
       </w:r>
     </w:p>
     <w:p>
@@ -2826,201 +3149,1736 @@
       <w:pPr>
         <w:pStyle w:val="Heading2"/>
       </w:pPr>
-      <w:bookmarkStart w:id="9" w:name="_Toc144892531"/>
-      <w:r>
-        <w:t>Options</w:t>
-      </w:r>
-      <w:bookmarkEnd w:id="9"/>
-    </w:p>
-    <w:p>
-      <w:pPr>
-        <w:pStyle w:val="Advice"/>
-      </w:pPr>
-      <w:r>
-        <w:t>What options are available to you for the tools, techniques and design parameters of your project?  How will you evaluate them and make the best selection?</w:t>
-      </w:r>
-    </w:p>
-    <w:p>
-      <w:r>
-        <w:t>Delete the red paragraphs and replace this one with your content (use the “Normal” paragraph style).</w:t>
-      </w:r>
-    </w:p>
+      <w:bookmarkStart w:id="10" w:name="_Toc144892532"/>
+      <w:r>
+        <w:t>Risk analysis</w:t>
+      </w:r>
+      <w:bookmarkEnd w:id="10"/>
+      <w:r>
+        <w:t xml:space="preserve"> and mitigation</w:t>
+      </w:r>
+    </w:p>
+    <w:p>
+      <w:pPr>
+        <w:pStyle w:val="Heading3"/>
+      </w:pPr>
+      <w:r>
+        <w:t>2.4.1 Risk Matrix</w:t>
+      </w:r>
+    </w:p>
+    <w:p/>
+    <w:tbl>
+      <w:tblPr>
+        <w:tblW w:w="9072" w:type="dxa"/>
+        <w:jc w:val="center"/>
+        <w:tblLook w:val="04A0" w:firstRow="1" w:lastRow="0" w:firstColumn="1" w:lastColumn="0" w:noHBand="0" w:noVBand="1"/>
+      </w:tblPr>
+      <w:tblGrid>
+        <w:gridCol w:w="523"/>
+        <w:gridCol w:w="2312"/>
+        <w:gridCol w:w="1985"/>
+        <w:gridCol w:w="2126"/>
+        <w:gridCol w:w="2126"/>
+      </w:tblGrid>
+      <w:tr>
+        <w:trPr>
+          <w:trHeight w:val="315"/>
+          <w:jc w:val="center"/>
+        </w:trPr>
+        <w:tc>
+          <w:tcPr>
+            <w:tcW w:w="2835" w:type="dxa"/>
+            <w:gridSpan w:val="2"/>
+            <w:vMerge w:val="restart"/>
+            <w:tcBorders>
+              <w:top w:val="nil"/>
+              <w:left w:val="nil"/>
+              <w:bottom w:val="nil"/>
+              <w:right w:val="nil"/>
+            </w:tcBorders>
+            <w:shd w:val="clear" w:color="auto" w:fill="auto"/>
+            <w:vAlign w:val="center"/>
+            <w:hideMark/>
+          </w:tcPr>
+          <w:p>
+            <w:pPr>
+              <w:spacing w:after="0" w:line="240" w:lineRule="auto"/>
+              <w:jc w:val="center"/>
+              <w:rPr>
+                <w:rFonts w:ascii="Times New Roman" w:eastAsia="Times New Roman" w:hAnsi="Times New Roman" w:cs="Times New Roman"/>
+              </w:rPr>
+            </w:pPr>
+          </w:p>
+        </w:tc>
+        <w:tc>
+          <w:tcPr>
+            <w:tcW w:w="6237" w:type="dxa"/>
+            <w:gridSpan w:val="3"/>
+            <w:tcBorders>
+              <w:top w:val="single" w:sz="8" w:space="0" w:color="auto"/>
+              <w:left w:val="single" w:sz="8" w:space="0" w:color="auto"/>
+              <w:bottom w:val="single" w:sz="4" w:space="0" w:color="auto"/>
+              <w:right w:val="single" w:sz="8" w:space="0" w:color="000000"/>
+            </w:tcBorders>
+            <w:shd w:val="clear" w:color="auto" w:fill="auto"/>
+            <w:vAlign w:val="center"/>
+            <w:hideMark/>
+          </w:tcPr>
+          <w:p>
+            <w:pPr>
+              <w:spacing w:after="0" w:line="240" w:lineRule="auto"/>
+              <w:jc w:val="center"/>
+              <w:rPr>
+                <w:rFonts w:ascii="Aptos" w:eastAsia="Times New Roman" w:hAnsi="Aptos" w:cs="Calibri"/>
+                <w:color w:val="000000"/>
+              </w:rPr>
+            </w:pPr>
+            <w:r>
+              <w:rPr>
+                <w:rFonts w:ascii="Aptos" w:eastAsia="Times New Roman" w:hAnsi="Aptos" w:cs="Calibri"/>
+                <w:color w:val="000000"/>
+              </w:rPr>
+              <w:t>Likelihood</w:t>
+            </w:r>
+            <w:r>
+              <w:rPr>
+                <w:rFonts w:ascii="Aptos" w:eastAsia="Times New Roman" w:hAnsi="Aptos" w:cs="Calibri"/>
+                <w:color w:val="000000"/>
+              </w:rPr>
+              <w:t xml:space="preserve"> (L)</w:t>
+            </w:r>
+          </w:p>
+        </w:tc>
+      </w:tr>
+      <w:tr>
+        <w:trPr>
+          <w:trHeight w:val="330"/>
+          <w:jc w:val="center"/>
+        </w:trPr>
+        <w:tc>
+          <w:tcPr>
+            <w:tcW w:w="2835" w:type="dxa"/>
+            <w:gridSpan w:val="2"/>
+            <w:vMerge/>
+            <w:tcBorders>
+              <w:top w:val="nil"/>
+              <w:left w:val="nil"/>
+              <w:bottom w:val="nil"/>
+              <w:right w:val="nil"/>
+            </w:tcBorders>
+            <w:vAlign w:val="center"/>
+            <w:hideMark/>
+          </w:tcPr>
+          <w:p>
+            <w:pPr>
+              <w:spacing w:after="0" w:line="240" w:lineRule="auto"/>
+              <w:rPr>
+                <w:rFonts w:ascii="Times New Roman" w:eastAsia="Times New Roman" w:hAnsi="Times New Roman" w:cs="Times New Roman"/>
+              </w:rPr>
+            </w:pPr>
+          </w:p>
+        </w:tc>
+        <w:tc>
+          <w:tcPr>
+            <w:tcW w:w="1985" w:type="dxa"/>
+            <w:tcBorders>
+              <w:top w:val="nil"/>
+              <w:left w:val="single" w:sz="8" w:space="0" w:color="auto"/>
+              <w:bottom w:val="single" w:sz="8" w:space="0" w:color="auto"/>
+              <w:right w:val="single" w:sz="4" w:space="0" w:color="auto"/>
+            </w:tcBorders>
+            <w:shd w:val="clear" w:color="auto" w:fill="auto"/>
+            <w:vAlign w:val="center"/>
+            <w:hideMark/>
+          </w:tcPr>
+          <w:p>
+            <w:pPr>
+              <w:spacing w:after="0" w:line="240" w:lineRule="auto"/>
+              <w:jc w:val="center"/>
+              <w:rPr>
+                <w:rFonts w:ascii="Aptos" w:eastAsia="Times New Roman" w:hAnsi="Aptos" w:cs="Calibri"/>
+                <w:color w:val="000000"/>
+              </w:rPr>
+            </w:pPr>
+            <w:r>
+              <w:rPr>
+                <w:rFonts w:ascii="Aptos" w:eastAsia="Times New Roman" w:hAnsi="Aptos" w:cs="Calibri"/>
+                <w:color w:val="000000"/>
+              </w:rPr>
+              <w:t>1 - Low</w:t>
+            </w:r>
+          </w:p>
+        </w:tc>
+        <w:tc>
+          <w:tcPr>
+            <w:tcW w:w="2126" w:type="dxa"/>
+            <w:tcBorders>
+              <w:top w:val="nil"/>
+              <w:left w:val="nil"/>
+              <w:bottom w:val="single" w:sz="8" w:space="0" w:color="auto"/>
+              <w:right w:val="single" w:sz="4" w:space="0" w:color="auto"/>
+            </w:tcBorders>
+            <w:shd w:val="clear" w:color="auto" w:fill="auto"/>
+            <w:vAlign w:val="center"/>
+            <w:hideMark/>
+          </w:tcPr>
+          <w:p>
+            <w:pPr>
+              <w:spacing w:after="0" w:line="240" w:lineRule="auto"/>
+              <w:jc w:val="center"/>
+              <w:rPr>
+                <w:rFonts w:ascii="Aptos" w:eastAsia="Times New Roman" w:hAnsi="Aptos" w:cs="Calibri"/>
+                <w:color w:val="000000"/>
+              </w:rPr>
+            </w:pPr>
+            <w:r>
+              <w:rPr>
+                <w:rFonts w:ascii="Aptos" w:eastAsia="Times New Roman" w:hAnsi="Aptos" w:cs="Calibri"/>
+                <w:color w:val="000000"/>
+              </w:rPr>
+              <w:t>2 - Medium</w:t>
+            </w:r>
+          </w:p>
+        </w:tc>
+        <w:tc>
+          <w:tcPr>
+            <w:tcW w:w="2126" w:type="dxa"/>
+            <w:tcBorders>
+              <w:top w:val="nil"/>
+              <w:left w:val="nil"/>
+              <w:bottom w:val="single" w:sz="8" w:space="0" w:color="auto"/>
+              <w:right w:val="single" w:sz="8" w:space="0" w:color="auto"/>
+            </w:tcBorders>
+            <w:shd w:val="clear" w:color="auto" w:fill="auto"/>
+            <w:vAlign w:val="center"/>
+            <w:hideMark/>
+          </w:tcPr>
+          <w:p>
+            <w:pPr>
+              <w:spacing w:after="0" w:line="240" w:lineRule="auto"/>
+              <w:jc w:val="center"/>
+              <w:rPr>
+                <w:rFonts w:ascii="Aptos" w:eastAsia="Times New Roman" w:hAnsi="Aptos" w:cs="Calibri"/>
+                <w:color w:val="000000"/>
+              </w:rPr>
+            </w:pPr>
+            <w:r>
+              <w:rPr>
+                <w:rFonts w:ascii="Aptos" w:eastAsia="Times New Roman" w:hAnsi="Aptos" w:cs="Calibri"/>
+                <w:color w:val="000000"/>
+              </w:rPr>
+              <w:t>3 - High</w:t>
+            </w:r>
+          </w:p>
+        </w:tc>
+      </w:tr>
+      <w:tr>
+        <w:trPr>
+          <w:trHeight w:val="315"/>
+          <w:jc w:val="center"/>
+        </w:trPr>
+        <w:tc>
+          <w:tcPr>
+            <w:tcW w:w="523" w:type="dxa"/>
+            <w:vMerge w:val="restart"/>
+            <w:tcBorders>
+              <w:top w:val="single" w:sz="8" w:space="0" w:color="auto"/>
+              <w:left w:val="single" w:sz="8" w:space="0" w:color="auto"/>
+              <w:bottom w:val="single" w:sz="8" w:space="0" w:color="000000"/>
+              <w:right w:val="single" w:sz="4" w:space="0" w:color="auto"/>
+            </w:tcBorders>
+            <w:shd w:val="clear" w:color="auto" w:fill="auto"/>
+            <w:noWrap/>
+            <w:textDirection w:val="btLr"/>
+            <w:vAlign w:val="center"/>
+            <w:hideMark/>
+          </w:tcPr>
+          <w:p>
+            <w:pPr>
+              <w:spacing w:after="0" w:line="240" w:lineRule="auto"/>
+              <w:jc w:val="center"/>
+              <w:rPr>
+                <w:rFonts w:ascii="Aptos" w:eastAsia="Times New Roman" w:hAnsi="Aptos" w:cs="Calibri"/>
+                <w:color w:val="000000"/>
+              </w:rPr>
+            </w:pPr>
+            <w:r>
+              <w:rPr>
+                <w:rFonts w:ascii="Aptos" w:eastAsia="Times New Roman" w:hAnsi="Aptos" w:cs="Calibri"/>
+                <w:color w:val="000000"/>
+              </w:rPr>
+              <w:t>Severity</w:t>
+            </w:r>
+            <w:r>
+              <w:rPr>
+                <w:rFonts w:ascii="Aptos" w:eastAsia="Times New Roman" w:hAnsi="Aptos" w:cs="Calibri"/>
+                <w:color w:val="000000"/>
+              </w:rPr>
+              <w:t xml:space="preserve"> (S)</w:t>
+            </w:r>
+          </w:p>
+        </w:tc>
+        <w:tc>
+          <w:tcPr>
+            <w:tcW w:w="2312" w:type="dxa"/>
+            <w:tcBorders>
+              <w:top w:val="single" w:sz="8" w:space="0" w:color="auto"/>
+              <w:left w:val="nil"/>
+              <w:bottom w:val="single" w:sz="4" w:space="0" w:color="auto"/>
+              <w:right w:val="nil"/>
+            </w:tcBorders>
+            <w:shd w:val="clear" w:color="auto" w:fill="auto"/>
+            <w:vAlign w:val="center"/>
+            <w:hideMark/>
+          </w:tcPr>
+          <w:p>
+            <w:pPr>
+              <w:spacing w:after="0" w:line="240" w:lineRule="auto"/>
+              <w:jc w:val="center"/>
+              <w:rPr>
+                <w:rFonts w:ascii="Aptos" w:eastAsia="Times New Roman" w:hAnsi="Aptos" w:cs="Calibri"/>
+                <w:color w:val="000000"/>
+              </w:rPr>
+            </w:pPr>
+            <w:r>
+              <w:rPr>
+                <w:rFonts w:ascii="Aptos" w:eastAsia="Times New Roman" w:hAnsi="Aptos" w:cs="Calibri"/>
+                <w:color w:val="000000"/>
+              </w:rPr>
+              <w:t>1 - Very Low</w:t>
+            </w:r>
+          </w:p>
+        </w:tc>
+        <w:tc>
+          <w:tcPr>
+            <w:tcW w:w="1985" w:type="dxa"/>
+            <w:tcBorders>
+              <w:top w:val="single" w:sz="8" w:space="0" w:color="auto"/>
+              <w:left w:val="single" w:sz="8" w:space="0" w:color="auto"/>
+              <w:bottom w:val="single" w:sz="4" w:space="0" w:color="auto"/>
+              <w:right w:val="single" w:sz="4" w:space="0" w:color="auto"/>
+            </w:tcBorders>
+            <w:shd w:val="clear" w:color="000000" w:fill="63BE7B"/>
+            <w:vAlign w:val="center"/>
+            <w:hideMark/>
+          </w:tcPr>
+          <w:p>
+            <w:pPr>
+              <w:spacing w:after="0" w:line="240" w:lineRule="auto"/>
+              <w:jc w:val="center"/>
+              <w:rPr>
+                <w:rFonts w:ascii="Aptos" w:eastAsia="Times New Roman" w:hAnsi="Aptos" w:cs="Calibri"/>
+                <w:color w:val="000000"/>
+              </w:rPr>
+            </w:pPr>
+            <w:r>
+              <w:rPr>
+                <w:rFonts w:ascii="Aptos" w:eastAsia="Times New Roman" w:hAnsi="Aptos" w:cs="Calibri"/>
+                <w:color w:val="000000"/>
+              </w:rPr>
+              <w:t>1</w:t>
+            </w:r>
+          </w:p>
+        </w:tc>
+        <w:tc>
+          <w:tcPr>
+            <w:tcW w:w="2126" w:type="dxa"/>
+            <w:tcBorders>
+              <w:top w:val="single" w:sz="8" w:space="0" w:color="auto"/>
+              <w:left w:val="single" w:sz="4" w:space="0" w:color="auto"/>
+              <w:bottom w:val="single" w:sz="4" w:space="0" w:color="auto"/>
+              <w:right w:val="single" w:sz="4" w:space="0" w:color="auto"/>
+            </w:tcBorders>
+            <w:shd w:val="clear" w:color="000000" w:fill="8AC97D"/>
+            <w:vAlign w:val="center"/>
+            <w:hideMark/>
+          </w:tcPr>
+          <w:p>
+            <w:pPr>
+              <w:spacing w:after="0" w:line="240" w:lineRule="auto"/>
+              <w:jc w:val="center"/>
+              <w:rPr>
+                <w:rFonts w:ascii="Aptos" w:eastAsia="Times New Roman" w:hAnsi="Aptos" w:cs="Calibri"/>
+                <w:color w:val="000000"/>
+              </w:rPr>
+            </w:pPr>
+            <w:r>
+              <w:rPr>
+                <w:rFonts w:ascii="Aptos" w:eastAsia="Times New Roman" w:hAnsi="Aptos" w:cs="Calibri"/>
+                <w:color w:val="000000"/>
+              </w:rPr>
+              <w:t>2</w:t>
+            </w:r>
+          </w:p>
+        </w:tc>
+        <w:tc>
+          <w:tcPr>
+            <w:tcW w:w="2126" w:type="dxa"/>
+            <w:tcBorders>
+              <w:top w:val="single" w:sz="8" w:space="0" w:color="auto"/>
+              <w:left w:val="single" w:sz="4" w:space="0" w:color="auto"/>
+              <w:bottom w:val="single" w:sz="4" w:space="0" w:color="auto"/>
+              <w:right w:val="single" w:sz="8" w:space="0" w:color="auto"/>
+            </w:tcBorders>
+            <w:shd w:val="clear" w:color="000000" w:fill="B1D47F"/>
+            <w:vAlign w:val="center"/>
+            <w:hideMark/>
+          </w:tcPr>
+          <w:p>
+            <w:pPr>
+              <w:spacing w:after="0" w:line="240" w:lineRule="auto"/>
+              <w:jc w:val="center"/>
+              <w:rPr>
+                <w:rFonts w:ascii="Aptos" w:eastAsia="Times New Roman" w:hAnsi="Aptos" w:cs="Calibri"/>
+                <w:color w:val="000000"/>
+              </w:rPr>
+            </w:pPr>
+            <w:r>
+              <w:rPr>
+                <w:rFonts w:ascii="Aptos" w:eastAsia="Times New Roman" w:hAnsi="Aptos" w:cs="Calibri"/>
+                <w:color w:val="000000"/>
+              </w:rPr>
+              <w:t>3</w:t>
+            </w:r>
+          </w:p>
+        </w:tc>
+      </w:tr>
+      <w:tr>
+        <w:trPr>
+          <w:trHeight w:val="315"/>
+          <w:jc w:val="center"/>
+        </w:trPr>
+        <w:tc>
+          <w:tcPr>
+            <w:tcW w:w="523" w:type="dxa"/>
+            <w:vMerge/>
+            <w:tcBorders>
+              <w:top w:val="single" w:sz="8" w:space="0" w:color="auto"/>
+              <w:left w:val="single" w:sz="8" w:space="0" w:color="auto"/>
+              <w:bottom w:val="single" w:sz="8" w:space="0" w:color="000000"/>
+              <w:right w:val="single" w:sz="4" w:space="0" w:color="auto"/>
+            </w:tcBorders>
+            <w:vAlign w:val="center"/>
+            <w:hideMark/>
+          </w:tcPr>
+          <w:p>
+            <w:pPr>
+              <w:spacing w:after="0" w:line="240" w:lineRule="auto"/>
+              <w:rPr>
+                <w:rFonts w:ascii="Aptos" w:eastAsia="Times New Roman" w:hAnsi="Aptos" w:cs="Calibri"/>
+                <w:color w:val="000000"/>
+              </w:rPr>
+            </w:pPr>
+          </w:p>
+        </w:tc>
+        <w:tc>
+          <w:tcPr>
+            <w:tcW w:w="2312" w:type="dxa"/>
+            <w:tcBorders>
+              <w:top w:val="nil"/>
+              <w:left w:val="nil"/>
+              <w:bottom w:val="single" w:sz="4" w:space="0" w:color="auto"/>
+              <w:right w:val="nil"/>
+            </w:tcBorders>
+            <w:shd w:val="clear" w:color="auto" w:fill="auto"/>
+            <w:vAlign w:val="center"/>
+            <w:hideMark/>
+          </w:tcPr>
+          <w:p>
+            <w:pPr>
+              <w:spacing w:after="0" w:line="240" w:lineRule="auto"/>
+              <w:jc w:val="center"/>
+              <w:rPr>
+                <w:rFonts w:ascii="Aptos" w:eastAsia="Times New Roman" w:hAnsi="Aptos" w:cs="Calibri"/>
+                <w:color w:val="000000"/>
+              </w:rPr>
+            </w:pPr>
+            <w:r>
+              <w:rPr>
+                <w:rFonts w:ascii="Aptos" w:eastAsia="Times New Roman" w:hAnsi="Aptos" w:cs="Calibri"/>
+                <w:color w:val="000000"/>
+              </w:rPr>
+              <w:t>2 - Low</w:t>
+            </w:r>
+          </w:p>
+        </w:tc>
+        <w:tc>
+          <w:tcPr>
+            <w:tcW w:w="1985" w:type="dxa"/>
+            <w:tcBorders>
+              <w:top w:val="single" w:sz="4" w:space="0" w:color="auto"/>
+              <w:left w:val="single" w:sz="8" w:space="0" w:color="auto"/>
+              <w:bottom w:val="single" w:sz="4" w:space="0" w:color="auto"/>
+              <w:right w:val="single" w:sz="4" w:space="0" w:color="auto"/>
+            </w:tcBorders>
+            <w:shd w:val="clear" w:color="000000" w:fill="8AC97D"/>
+            <w:vAlign w:val="center"/>
+            <w:hideMark/>
+          </w:tcPr>
+          <w:p>
+            <w:pPr>
+              <w:spacing w:after="0" w:line="240" w:lineRule="auto"/>
+              <w:jc w:val="center"/>
+              <w:rPr>
+                <w:rFonts w:ascii="Aptos" w:eastAsia="Times New Roman" w:hAnsi="Aptos" w:cs="Calibri"/>
+                <w:color w:val="000000"/>
+              </w:rPr>
+            </w:pPr>
+            <w:r>
+              <w:rPr>
+                <w:rFonts w:ascii="Aptos" w:eastAsia="Times New Roman" w:hAnsi="Aptos" w:cs="Calibri"/>
+                <w:color w:val="000000"/>
+              </w:rPr>
+              <w:t>2</w:t>
+            </w:r>
+          </w:p>
+        </w:tc>
+        <w:tc>
+          <w:tcPr>
+            <w:tcW w:w="2126" w:type="dxa"/>
+            <w:tcBorders>
+              <w:top w:val="single" w:sz="4" w:space="0" w:color="auto"/>
+              <w:left w:val="single" w:sz="4" w:space="0" w:color="auto"/>
+              <w:bottom w:val="single" w:sz="4" w:space="0" w:color="auto"/>
+              <w:right w:val="single" w:sz="4" w:space="0" w:color="auto"/>
+            </w:tcBorders>
+            <w:shd w:val="clear" w:color="000000" w:fill="D8DF81"/>
+            <w:vAlign w:val="center"/>
+            <w:hideMark/>
+          </w:tcPr>
+          <w:p>
+            <w:pPr>
+              <w:spacing w:after="0" w:line="240" w:lineRule="auto"/>
+              <w:jc w:val="center"/>
+              <w:rPr>
+                <w:rFonts w:ascii="Aptos" w:eastAsia="Times New Roman" w:hAnsi="Aptos" w:cs="Calibri"/>
+                <w:color w:val="000000"/>
+              </w:rPr>
+            </w:pPr>
+            <w:r>
+              <w:rPr>
+                <w:rFonts w:ascii="Aptos" w:eastAsia="Times New Roman" w:hAnsi="Aptos" w:cs="Calibri"/>
+                <w:color w:val="000000"/>
+              </w:rPr>
+              <w:t>4</w:t>
+            </w:r>
+          </w:p>
+        </w:tc>
+        <w:tc>
+          <w:tcPr>
+            <w:tcW w:w="2126" w:type="dxa"/>
+            <w:tcBorders>
+              <w:top w:val="single" w:sz="4" w:space="0" w:color="auto"/>
+              <w:left w:val="single" w:sz="4" w:space="0" w:color="auto"/>
+              <w:bottom w:val="single" w:sz="4" w:space="0" w:color="auto"/>
+              <w:right w:val="single" w:sz="8" w:space="0" w:color="auto"/>
+            </w:tcBorders>
+            <w:shd w:val="clear" w:color="000000" w:fill="FFDE82"/>
+            <w:vAlign w:val="center"/>
+            <w:hideMark/>
+          </w:tcPr>
+          <w:p>
+            <w:pPr>
+              <w:spacing w:after="0" w:line="240" w:lineRule="auto"/>
+              <w:jc w:val="center"/>
+              <w:rPr>
+                <w:rFonts w:ascii="Aptos" w:eastAsia="Times New Roman" w:hAnsi="Aptos" w:cs="Calibri"/>
+                <w:color w:val="000000"/>
+              </w:rPr>
+            </w:pPr>
+            <w:r>
+              <w:rPr>
+                <w:rFonts w:ascii="Aptos" w:eastAsia="Times New Roman" w:hAnsi="Aptos" w:cs="Calibri"/>
+                <w:color w:val="000000"/>
+              </w:rPr>
+              <w:t>6</w:t>
+            </w:r>
+          </w:p>
+        </w:tc>
+      </w:tr>
+      <w:tr>
+        <w:trPr>
+          <w:trHeight w:val="315"/>
+          <w:jc w:val="center"/>
+        </w:trPr>
+        <w:tc>
+          <w:tcPr>
+            <w:tcW w:w="523" w:type="dxa"/>
+            <w:vMerge/>
+            <w:tcBorders>
+              <w:top w:val="single" w:sz="8" w:space="0" w:color="auto"/>
+              <w:left w:val="single" w:sz="8" w:space="0" w:color="auto"/>
+              <w:bottom w:val="single" w:sz="8" w:space="0" w:color="000000"/>
+              <w:right w:val="single" w:sz="4" w:space="0" w:color="auto"/>
+            </w:tcBorders>
+            <w:vAlign w:val="center"/>
+            <w:hideMark/>
+          </w:tcPr>
+          <w:p>
+            <w:pPr>
+              <w:spacing w:after="0" w:line="240" w:lineRule="auto"/>
+              <w:rPr>
+                <w:rFonts w:ascii="Aptos" w:eastAsia="Times New Roman" w:hAnsi="Aptos" w:cs="Calibri"/>
+                <w:color w:val="000000"/>
+              </w:rPr>
+            </w:pPr>
+          </w:p>
+        </w:tc>
+        <w:tc>
+          <w:tcPr>
+            <w:tcW w:w="2312" w:type="dxa"/>
+            <w:tcBorders>
+              <w:top w:val="nil"/>
+              <w:left w:val="nil"/>
+              <w:bottom w:val="single" w:sz="4" w:space="0" w:color="auto"/>
+              <w:right w:val="nil"/>
+            </w:tcBorders>
+            <w:shd w:val="clear" w:color="auto" w:fill="auto"/>
+            <w:vAlign w:val="center"/>
+            <w:hideMark/>
+          </w:tcPr>
+          <w:p>
+            <w:pPr>
+              <w:spacing w:after="0" w:line="240" w:lineRule="auto"/>
+              <w:jc w:val="center"/>
+              <w:rPr>
+                <w:rFonts w:ascii="Aptos" w:eastAsia="Times New Roman" w:hAnsi="Aptos" w:cs="Calibri"/>
+                <w:color w:val="000000"/>
+              </w:rPr>
+            </w:pPr>
+            <w:r>
+              <w:rPr>
+                <w:rFonts w:ascii="Aptos" w:eastAsia="Times New Roman" w:hAnsi="Aptos" w:cs="Calibri"/>
+                <w:color w:val="000000"/>
+              </w:rPr>
+              <w:t>3 - Medium</w:t>
+            </w:r>
+          </w:p>
+        </w:tc>
+        <w:tc>
+          <w:tcPr>
+            <w:tcW w:w="1985" w:type="dxa"/>
+            <w:tcBorders>
+              <w:top w:val="single" w:sz="4" w:space="0" w:color="auto"/>
+              <w:left w:val="single" w:sz="8" w:space="0" w:color="auto"/>
+              <w:bottom w:val="single" w:sz="4" w:space="0" w:color="auto"/>
+              <w:right w:val="single" w:sz="4" w:space="0" w:color="auto"/>
+            </w:tcBorders>
+            <w:shd w:val="clear" w:color="000000" w:fill="B1D47F"/>
+            <w:vAlign w:val="center"/>
+            <w:hideMark/>
+          </w:tcPr>
+          <w:p>
+            <w:pPr>
+              <w:spacing w:after="0" w:line="240" w:lineRule="auto"/>
+              <w:jc w:val="center"/>
+              <w:rPr>
+                <w:rFonts w:ascii="Aptos" w:eastAsia="Times New Roman" w:hAnsi="Aptos" w:cs="Calibri"/>
+                <w:color w:val="000000"/>
+              </w:rPr>
+            </w:pPr>
+            <w:r>
+              <w:rPr>
+                <w:rFonts w:ascii="Aptos" w:eastAsia="Times New Roman" w:hAnsi="Aptos" w:cs="Calibri"/>
+                <w:color w:val="000000"/>
+              </w:rPr>
+              <w:t>3</w:t>
+            </w:r>
+          </w:p>
+        </w:tc>
+        <w:tc>
+          <w:tcPr>
+            <w:tcW w:w="2126" w:type="dxa"/>
+            <w:tcBorders>
+              <w:top w:val="single" w:sz="4" w:space="0" w:color="auto"/>
+              <w:left w:val="single" w:sz="4" w:space="0" w:color="auto"/>
+              <w:bottom w:val="single" w:sz="4" w:space="0" w:color="auto"/>
+              <w:right w:val="single" w:sz="4" w:space="0" w:color="auto"/>
+            </w:tcBorders>
+            <w:shd w:val="clear" w:color="000000" w:fill="FFDE82"/>
+            <w:vAlign w:val="center"/>
+            <w:hideMark/>
+          </w:tcPr>
+          <w:p>
+            <w:pPr>
+              <w:spacing w:after="0" w:line="240" w:lineRule="auto"/>
+              <w:jc w:val="center"/>
+              <w:rPr>
+                <w:rFonts w:ascii="Aptos" w:eastAsia="Times New Roman" w:hAnsi="Aptos" w:cs="Calibri"/>
+                <w:color w:val="000000"/>
+              </w:rPr>
+            </w:pPr>
+            <w:r>
+              <w:rPr>
+                <w:rFonts w:ascii="Aptos" w:eastAsia="Times New Roman" w:hAnsi="Aptos" w:cs="Calibri"/>
+                <w:color w:val="000000"/>
+              </w:rPr>
+              <w:t>6</w:t>
+            </w:r>
+          </w:p>
+        </w:tc>
+        <w:tc>
+          <w:tcPr>
+            <w:tcW w:w="2126" w:type="dxa"/>
+            <w:tcBorders>
+              <w:top w:val="single" w:sz="4" w:space="0" w:color="auto"/>
+              <w:left w:val="single" w:sz="4" w:space="0" w:color="auto"/>
+              <w:bottom w:val="single" w:sz="4" w:space="0" w:color="auto"/>
+              <w:right w:val="single" w:sz="8" w:space="0" w:color="auto"/>
+            </w:tcBorders>
+            <w:shd w:val="clear" w:color="000000" w:fill="FDB87B"/>
+            <w:vAlign w:val="center"/>
+            <w:hideMark/>
+          </w:tcPr>
+          <w:p>
+            <w:pPr>
+              <w:spacing w:after="0" w:line="240" w:lineRule="auto"/>
+              <w:jc w:val="center"/>
+              <w:rPr>
+                <w:rFonts w:ascii="Aptos" w:eastAsia="Times New Roman" w:hAnsi="Aptos" w:cs="Calibri"/>
+                <w:color w:val="000000"/>
+              </w:rPr>
+            </w:pPr>
+            <w:r>
+              <w:rPr>
+                <w:rFonts w:ascii="Aptos" w:eastAsia="Times New Roman" w:hAnsi="Aptos" w:cs="Calibri"/>
+                <w:color w:val="000000"/>
+              </w:rPr>
+              <w:t>9</w:t>
+            </w:r>
+          </w:p>
+        </w:tc>
+      </w:tr>
+      <w:tr>
+        <w:trPr>
+          <w:trHeight w:val="315"/>
+          <w:jc w:val="center"/>
+        </w:trPr>
+        <w:tc>
+          <w:tcPr>
+            <w:tcW w:w="523" w:type="dxa"/>
+            <w:vMerge/>
+            <w:tcBorders>
+              <w:top w:val="single" w:sz="8" w:space="0" w:color="auto"/>
+              <w:left w:val="single" w:sz="8" w:space="0" w:color="auto"/>
+              <w:bottom w:val="single" w:sz="8" w:space="0" w:color="000000"/>
+              <w:right w:val="single" w:sz="4" w:space="0" w:color="auto"/>
+            </w:tcBorders>
+            <w:vAlign w:val="center"/>
+            <w:hideMark/>
+          </w:tcPr>
+          <w:p>
+            <w:pPr>
+              <w:spacing w:after="0" w:line="240" w:lineRule="auto"/>
+              <w:rPr>
+                <w:rFonts w:ascii="Aptos" w:eastAsia="Times New Roman" w:hAnsi="Aptos" w:cs="Calibri"/>
+                <w:color w:val="000000"/>
+              </w:rPr>
+            </w:pPr>
+          </w:p>
+        </w:tc>
+        <w:tc>
+          <w:tcPr>
+            <w:tcW w:w="2312" w:type="dxa"/>
+            <w:tcBorders>
+              <w:top w:val="nil"/>
+              <w:left w:val="nil"/>
+              <w:bottom w:val="single" w:sz="4" w:space="0" w:color="auto"/>
+              <w:right w:val="nil"/>
+            </w:tcBorders>
+            <w:shd w:val="clear" w:color="auto" w:fill="auto"/>
+            <w:vAlign w:val="center"/>
+            <w:hideMark/>
+          </w:tcPr>
+          <w:p>
+            <w:pPr>
+              <w:spacing w:after="0" w:line="240" w:lineRule="auto"/>
+              <w:jc w:val="center"/>
+              <w:rPr>
+                <w:rFonts w:ascii="Aptos" w:eastAsia="Times New Roman" w:hAnsi="Aptos" w:cs="Calibri"/>
+                <w:color w:val="000000"/>
+              </w:rPr>
+            </w:pPr>
+            <w:r>
+              <w:rPr>
+                <w:rFonts w:ascii="Aptos" w:eastAsia="Times New Roman" w:hAnsi="Aptos" w:cs="Calibri"/>
+                <w:color w:val="000000"/>
+              </w:rPr>
+              <w:t>4 - High</w:t>
+            </w:r>
+          </w:p>
+        </w:tc>
+        <w:tc>
+          <w:tcPr>
+            <w:tcW w:w="1985" w:type="dxa"/>
+            <w:tcBorders>
+              <w:top w:val="single" w:sz="4" w:space="0" w:color="auto"/>
+              <w:left w:val="single" w:sz="8" w:space="0" w:color="auto"/>
+              <w:bottom w:val="single" w:sz="4" w:space="0" w:color="auto"/>
+              <w:right w:val="single" w:sz="4" w:space="0" w:color="auto"/>
+            </w:tcBorders>
+            <w:shd w:val="clear" w:color="000000" w:fill="D8DF81"/>
+            <w:vAlign w:val="center"/>
+            <w:hideMark/>
+          </w:tcPr>
+          <w:p>
+            <w:pPr>
+              <w:spacing w:after="0" w:line="240" w:lineRule="auto"/>
+              <w:jc w:val="center"/>
+              <w:rPr>
+                <w:rFonts w:ascii="Aptos" w:eastAsia="Times New Roman" w:hAnsi="Aptos" w:cs="Calibri"/>
+                <w:color w:val="000000"/>
+              </w:rPr>
+            </w:pPr>
+            <w:r>
+              <w:rPr>
+                <w:rFonts w:ascii="Aptos" w:eastAsia="Times New Roman" w:hAnsi="Aptos" w:cs="Calibri"/>
+                <w:color w:val="000000"/>
+              </w:rPr>
+              <w:t>4</w:t>
+            </w:r>
+          </w:p>
+        </w:tc>
+        <w:tc>
+          <w:tcPr>
+            <w:tcW w:w="2126" w:type="dxa"/>
+            <w:tcBorders>
+              <w:top w:val="single" w:sz="4" w:space="0" w:color="auto"/>
+              <w:left w:val="single" w:sz="4" w:space="0" w:color="auto"/>
+              <w:bottom w:val="single" w:sz="4" w:space="0" w:color="auto"/>
+              <w:right w:val="single" w:sz="4" w:space="0" w:color="auto"/>
+            </w:tcBorders>
+            <w:shd w:val="clear" w:color="000000" w:fill="FDC47D"/>
+            <w:vAlign w:val="center"/>
+            <w:hideMark/>
+          </w:tcPr>
+          <w:p>
+            <w:pPr>
+              <w:spacing w:after="0" w:line="240" w:lineRule="auto"/>
+              <w:jc w:val="center"/>
+              <w:rPr>
+                <w:rFonts w:ascii="Aptos" w:eastAsia="Times New Roman" w:hAnsi="Aptos" w:cs="Calibri"/>
+                <w:color w:val="000000"/>
+              </w:rPr>
+            </w:pPr>
+            <w:r>
+              <w:rPr>
+                <w:rFonts w:ascii="Aptos" w:eastAsia="Times New Roman" w:hAnsi="Aptos" w:cs="Calibri"/>
+                <w:color w:val="000000"/>
+              </w:rPr>
+              <w:t>8</w:t>
+            </w:r>
+          </w:p>
+        </w:tc>
+        <w:tc>
+          <w:tcPr>
+            <w:tcW w:w="2126" w:type="dxa"/>
+            <w:tcBorders>
+              <w:top w:val="single" w:sz="4" w:space="0" w:color="auto"/>
+              <w:left w:val="single" w:sz="4" w:space="0" w:color="auto"/>
+              <w:bottom w:val="single" w:sz="4" w:space="0" w:color="auto"/>
+              <w:right w:val="single" w:sz="8" w:space="0" w:color="auto"/>
+            </w:tcBorders>
+            <w:shd w:val="clear" w:color="000000" w:fill="FB9073"/>
+            <w:vAlign w:val="center"/>
+            <w:hideMark/>
+          </w:tcPr>
+          <w:p>
+            <w:pPr>
+              <w:spacing w:after="0" w:line="240" w:lineRule="auto"/>
+              <w:jc w:val="center"/>
+              <w:rPr>
+                <w:rFonts w:ascii="Aptos" w:eastAsia="Times New Roman" w:hAnsi="Aptos" w:cs="Calibri"/>
+                <w:color w:val="000000"/>
+              </w:rPr>
+            </w:pPr>
+            <w:r>
+              <w:rPr>
+                <w:rFonts w:ascii="Aptos" w:eastAsia="Times New Roman" w:hAnsi="Aptos" w:cs="Calibri"/>
+                <w:color w:val="000000"/>
+              </w:rPr>
+              <w:t>12</w:t>
+            </w:r>
+          </w:p>
+        </w:tc>
+      </w:tr>
+      <w:tr>
+        <w:trPr>
+          <w:trHeight w:val="330"/>
+          <w:jc w:val="center"/>
+        </w:trPr>
+        <w:tc>
+          <w:tcPr>
+            <w:tcW w:w="523" w:type="dxa"/>
+            <w:vMerge/>
+            <w:tcBorders>
+              <w:top w:val="single" w:sz="8" w:space="0" w:color="auto"/>
+              <w:left w:val="single" w:sz="8" w:space="0" w:color="auto"/>
+              <w:bottom w:val="single" w:sz="8" w:space="0" w:color="000000"/>
+              <w:right w:val="single" w:sz="4" w:space="0" w:color="auto"/>
+            </w:tcBorders>
+            <w:vAlign w:val="center"/>
+            <w:hideMark/>
+          </w:tcPr>
+          <w:p>
+            <w:pPr>
+              <w:spacing w:after="0" w:line="240" w:lineRule="auto"/>
+              <w:rPr>
+                <w:rFonts w:ascii="Aptos" w:eastAsia="Times New Roman" w:hAnsi="Aptos" w:cs="Calibri"/>
+                <w:color w:val="000000"/>
+              </w:rPr>
+            </w:pPr>
+          </w:p>
+        </w:tc>
+        <w:tc>
+          <w:tcPr>
+            <w:tcW w:w="2312" w:type="dxa"/>
+            <w:tcBorders>
+              <w:top w:val="nil"/>
+              <w:left w:val="nil"/>
+              <w:bottom w:val="single" w:sz="8" w:space="0" w:color="auto"/>
+              <w:right w:val="nil"/>
+            </w:tcBorders>
+            <w:shd w:val="clear" w:color="auto" w:fill="auto"/>
+            <w:vAlign w:val="center"/>
+            <w:hideMark/>
+          </w:tcPr>
+          <w:p>
+            <w:pPr>
+              <w:spacing w:after="0" w:line="240" w:lineRule="auto"/>
+              <w:jc w:val="center"/>
+              <w:rPr>
+                <w:rFonts w:ascii="Aptos" w:eastAsia="Times New Roman" w:hAnsi="Aptos" w:cs="Calibri"/>
+                <w:color w:val="000000"/>
+              </w:rPr>
+            </w:pPr>
+            <w:r>
+              <w:rPr>
+                <w:rFonts w:ascii="Aptos" w:eastAsia="Times New Roman" w:hAnsi="Aptos" w:cs="Calibri"/>
+                <w:color w:val="000000"/>
+              </w:rPr>
+              <w:t>5 - Very High</w:t>
+            </w:r>
+          </w:p>
+        </w:tc>
+        <w:tc>
+          <w:tcPr>
+            <w:tcW w:w="1985" w:type="dxa"/>
+            <w:tcBorders>
+              <w:top w:val="single" w:sz="4" w:space="0" w:color="auto"/>
+              <w:left w:val="single" w:sz="8" w:space="0" w:color="auto"/>
+              <w:bottom w:val="single" w:sz="8" w:space="0" w:color="auto"/>
+              <w:right w:val="single" w:sz="4" w:space="0" w:color="auto"/>
+            </w:tcBorders>
+            <w:shd w:val="clear" w:color="000000" w:fill="FFEB84"/>
+            <w:vAlign w:val="center"/>
+            <w:hideMark/>
+          </w:tcPr>
+          <w:p>
+            <w:pPr>
+              <w:spacing w:after="0" w:line="240" w:lineRule="auto"/>
+              <w:jc w:val="center"/>
+              <w:rPr>
+                <w:rFonts w:ascii="Aptos" w:eastAsia="Times New Roman" w:hAnsi="Aptos" w:cs="Calibri"/>
+                <w:color w:val="000000"/>
+              </w:rPr>
+            </w:pPr>
+            <w:r>
+              <w:rPr>
+                <w:rFonts w:ascii="Aptos" w:eastAsia="Times New Roman" w:hAnsi="Aptos" w:cs="Calibri"/>
+                <w:color w:val="000000"/>
+              </w:rPr>
+              <w:t>5</w:t>
+            </w:r>
+          </w:p>
+        </w:tc>
+        <w:tc>
+          <w:tcPr>
+            <w:tcW w:w="2126" w:type="dxa"/>
+            <w:tcBorders>
+              <w:top w:val="single" w:sz="4" w:space="0" w:color="auto"/>
+              <w:left w:val="single" w:sz="4" w:space="0" w:color="auto"/>
+              <w:bottom w:val="single" w:sz="8" w:space="0" w:color="auto"/>
+              <w:right w:val="single" w:sz="4" w:space="0" w:color="auto"/>
+            </w:tcBorders>
+            <w:shd w:val="clear" w:color="000000" w:fill="FCAA78"/>
+            <w:vAlign w:val="center"/>
+            <w:hideMark/>
+          </w:tcPr>
+          <w:p>
+            <w:pPr>
+              <w:spacing w:after="0" w:line="240" w:lineRule="auto"/>
+              <w:jc w:val="center"/>
+              <w:rPr>
+                <w:rFonts w:ascii="Aptos" w:eastAsia="Times New Roman" w:hAnsi="Aptos" w:cs="Calibri"/>
+                <w:color w:val="000000"/>
+              </w:rPr>
+            </w:pPr>
+            <w:r>
+              <w:rPr>
+                <w:rFonts w:ascii="Aptos" w:eastAsia="Times New Roman" w:hAnsi="Aptos" w:cs="Calibri"/>
+                <w:color w:val="000000"/>
+              </w:rPr>
+              <w:t>10</w:t>
+            </w:r>
+          </w:p>
+        </w:tc>
+        <w:tc>
+          <w:tcPr>
+            <w:tcW w:w="2126" w:type="dxa"/>
+            <w:tcBorders>
+              <w:top w:val="single" w:sz="4" w:space="0" w:color="auto"/>
+              <w:left w:val="single" w:sz="4" w:space="0" w:color="auto"/>
+              <w:bottom w:val="single" w:sz="8" w:space="0" w:color="auto"/>
+              <w:right w:val="single" w:sz="8" w:space="0" w:color="auto"/>
+            </w:tcBorders>
+            <w:shd w:val="clear" w:color="000000" w:fill="F8696B"/>
+            <w:vAlign w:val="center"/>
+            <w:hideMark/>
+          </w:tcPr>
+          <w:p>
+            <w:pPr>
+              <w:spacing w:after="0" w:line="240" w:lineRule="auto"/>
+              <w:jc w:val="center"/>
+              <w:rPr>
+                <w:rFonts w:ascii="Aptos" w:eastAsia="Times New Roman" w:hAnsi="Aptos" w:cs="Calibri"/>
+                <w:color w:val="000000"/>
+              </w:rPr>
+            </w:pPr>
+            <w:r>
+              <w:rPr>
+                <w:rFonts w:ascii="Aptos" w:eastAsia="Times New Roman" w:hAnsi="Aptos" w:cs="Calibri"/>
+                <w:color w:val="000000"/>
+              </w:rPr>
+              <w:t>15</w:t>
+            </w:r>
+          </w:p>
+        </w:tc>
+      </w:tr>
+    </w:tbl>
+    <w:p>
+      <w:pPr>
+        <w:pStyle w:val="NoSpacing"/>
+      </w:pPr>
+    </w:p>
+    <w:p>
+      <w:pPr>
+        <w:jc w:val="center"/>
+        <w:rPr>
+          <w:i/>
+          <w:iCs/>
+        </w:rPr>
+      </w:pPr>
+      <w:r>
+        <w:rPr>
+          <w:b/>
+          <w:bCs/>
+          <w:i/>
+          <w:iCs/>
+        </w:rPr>
+        <w:t>Figure</w:t>
+      </w:r>
+      <w:r>
+        <w:rPr>
+          <w:i/>
+          <w:iCs/>
+        </w:rPr>
+        <w:t xml:space="preserve"> A risk matrix showing how Risk Impact can </w:t>
+      </w:r>
+      <w:r>
+        <w:rPr>
+          <w:i/>
+          <w:iCs/>
+        </w:rPr>
+        <w:t xml:space="preserve">be </w:t>
+      </w:r>
+      <w:r>
+        <w:rPr>
+          <w:i/>
+          <w:iCs/>
+        </w:rPr>
+        <w:t>estimated</w:t>
+      </w:r>
+      <w:r>
+        <w:rPr>
+          <w:i/>
+          <w:iCs/>
+        </w:rPr>
+        <w:t xml:space="preserve"> using </w:t>
+      </w:r>
+      <w:r>
+        <w:rPr>
+          <w:i/>
+          <w:iCs/>
+        </w:rPr>
+        <w:t>Likelihood and Severit</w:t>
+      </w:r>
+      <w:r>
+        <w:rPr>
+          <w:i/>
+          <w:iCs/>
+        </w:rPr>
+        <w:t>y</w:t>
+      </w:r>
+      <w:r>
+        <w:rPr>
+          <w:i/>
+          <w:iCs/>
+        </w:rPr>
+        <w:t>.</w:t>
+      </w:r>
+    </w:p>
+    <w:p/>
+    <w:p>
+      <w:pPr>
+        <w:pStyle w:val="Heading3"/>
+      </w:pPr>
+      <w:r>
+        <w:t>2.4.</w:t>
+      </w:r>
+      <w:r>
+        <w:t>2</w:t>
+      </w:r>
+      <w:r>
+        <w:t xml:space="preserve"> Risk </w:t>
+      </w:r>
+      <w:r>
+        <w:t>Analysis</w:t>
+      </w:r>
+    </w:p>
+    <w:p/>
+    <w:p>
+      <w:r>
+        <w:rPr>
+          <w:highlight w:val="yellow"/>
+        </w:rPr>
+        <w:t>TO BE INCLUDED HERE</w:t>
+      </w:r>
+    </w:p>
+    <w:p/>
     <w:p>
       <w:pPr>
         <w:pStyle w:val="Heading2"/>
       </w:pPr>
-      <w:bookmarkStart w:id="10" w:name="_Toc144892532"/>
-      <w:r>
-        <w:t>Risk analysis</w:t>
-      </w:r>
-      <w:bookmarkEnd w:id="10"/>
-      <w:r>
-        <w:t xml:space="preserve"> and mitigation</w:t>
-      </w:r>
-    </w:p>
-    <w:p>
-      <w:pPr>
-        <w:pStyle w:val="Advice"/>
-      </w:pPr>
-      <w:r>
-        <w:t>What risks might affect the outcome of your project or its stakeholders?  How severe are they, and what steps will you take to mitigate against them?</w:t>
-      </w:r>
-      <w:r>
-        <w:t xml:space="preserve">  Present these as shown in the lectures.</w:t>
-      </w:r>
-    </w:p>
-    <w:p>
-      <w:r>
-        <w:t>Delete the red paragraphs and replace this one with your content (use the “Normal” paragraph style).</w:t>
-      </w:r>
-    </w:p>
+      <w:r>
+        <w:t>Ethical and legal considerations</w:t>
+      </w:r>
+      <w:r>
+        <w:t xml:space="preserve"> (</w:t>
+      </w:r>
+      <w:r>
+        <w:rPr>
+          <w:highlight w:val="yellow"/>
+        </w:rPr>
+        <w:t>needs</w:t>
+      </w:r>
+      <w:r>
+        <w:t xml:space="preserve"> </w:t>
+      </w:r>
+      <w:r>
+        <w:rPr>
+          <w:highlight w:val="yellow"/>
+        </w:rPr>
+        <w:t>citations</w:t>
+      </w:r>
+      <w:r>
+        <w:t>)</w:t>
+      </w:r>
+    </w:p>
+    <w:p>
+      <w:r>
+        <w:t xml:space="preserve">This project has no foreseeable ethical </w:t>
+      </w:r>
+      <w:r>
+        <w:t>implications and</w:t>
+      </w:r>
+      <w:r>
+        <w:t xml:space="preserve"> complies with relevant legislation such as The Computer Misuse Act. In compliance with the Data Protection Act, the project will not involve test subjects </w:t>
+      </w:r>
+      <w:r>
+        <w:t>or</w:t>
+      </w:r>
+      <w:r>
+        <w:t xml:space="preserve"> sensitive user data. All data to be used with the software will be either entirely </w:t>
+      </w:r>
+      <w:r>
+        <w:t>synthetic or</w:t>
+      </w:r>
+      <w:r>
+        <w:t xml:space="preserve"> sourced from named public datasets </w:t>
+      </w:r>
+      <w:r>
+        <w:rPr>
+          <w:highlight w:val="yellow"/>
+        </w:rPr>
+        <w:t>with clear licenses.</w:t>
+      </w:r>
+    </w:p>
+    <w:p>
+      <w:r>
+        <w:t>Transparency and reproducibility are highly relevant to this work. While alignment tools are typically non-deterministic in nature, a deliberate effort will be made to communicate the methodology of all experiments undertaken as part of the project. Such details will likely include the initial settings and versioning for the tool, with reference to named test cases or datasets where feasible.</w:t>
+      </w:r>
+    </w:p>
+    <w:p/>
     <w:p>
       <w:pPr>
         <w:pStyle w:val="Heading2"/>
       </w:pPr>
-      <w:bookmarkStart w:id="11" w:name="_Toc144892533"/>
-      <w:r>
-        <w:t>Resources required</w:t>
-      </w:r>
-      <w:bookmarkEnd w:id="11"/>
-    </w:p>
-    <w:p>
-      <w:pPr>
-        <w:pStyle w:val="Advice"/>
-      </w:pPr>
-      <w:r>
-        <w:t xml:space="preserve">What </w:t>
-      </w:r>
-      <w:r>
-        <w:t xml:space="preserve">special </w:t>
-      </w:r>
-      <w:r>
-        <w:t>resources will you need for the project</w:t>
-      </w:r>
-      <w:r>
-        <w:t xml:space="preserve"> (you need not list standard software and hardware)</w:t>
-      </w:r>
-      <w:r>
-        <w:t xml:space="preserve">?  Are any non-standard?  </w:t>
-      </w:r>
-      <w:r>
-        <w:t xml:space="preserve">Are they already available?  </w:t>
-      </w:r>
-      <w:r>
-        <w:t>What effect will it have if they are not available</w:t>
-      </w:r>
-      <w:r>
-        <w:t xml:space="preserve"> or are delayed</w:t>
-      </w:r>
-      <w:r>
-        <w:t xml:space="preserve">, and how would you </w:t>
-      </w:r>
-      <w:r>
-        <w:t>manage that?</w:t>
-      </w:r>
-    </w:p>
-    <w:p>
-      <w:r>
-        <w:t>Delete the red paragraphs and replace this one with your content (use the “Normal” paragraph style).</w:t>
-      </w:r>
-    </w:p>
-    <w:p>
-      <w:pPr>
-        <w:pStyle w:val="Heading2"/>
-      </w:pPr>
-      <w:r>
-        <w:t>Ethical and legal considerations</w:t>
-      </w:r>
-    </w:p>
-    <w:p>
-      <w:pPr>
-        <w:pStyle w:val="Advice"/>
-      </w:pPr>
-      <w:r>
-        <w:t xml:space="preserve">Does conducting your project raise any ethical issues?  You do not need to consider the ethical consequences of implementing it </w:t>
-      </w:r>
-      <w:r>
-        <w:t>after your project is complete – that will be done in the Final Report – but you should consider any potential impact during the project.</w:t>
+      <w:r>
+        <w:t>Commercial considerations</w:t>
+      </w:r>
+    </w:p>
+    <w:p>
+      <w:r>
+        <w:t>If undertaken independently from the University of Hull, an</w:t>
+      </w:r>
+      <w:r>
+        <w:t xml:space="preserve"> estimated cost for this project is £10863.00</w:t>
+      </w:r>
+      <w:r>
+        <w:t>. A</w:t>
+      </w:r>
+      <w:r>
+        <w:t xml:space="preserve"> breakdown of this estimate is presented in</w:t>
+      </w:r>
+      <w:r>
+        <w:t xml:space="preserve"> the table</w:t>
+      </w:r>
+      <w:r>
+        <w:t xml:space="preserve"> below.</w:t>
+      </w:r>
+      <w:r>
+        <w:t xml:space="preserve"> The key considerations for expenditure were project staff, software subscriptions and access to</w:t>
       </w:r>
       <w:r>
         <w:t xml:space="preserve"> </w:t>
       </w:r>
       <w:r>
-        <w:t xml:space="preserve"> This is in addition to the ethical checklist assignment.  You should also </w:t>
-      </w:r>
-      <w:r>
-        <w:t>consider if there are likely to be any le</w:t>
-      </w:r>
-      <w:r>
-        <w:t>g</w:t>
-      </w:r>
-      <w:r>
-        <w:t xml:space="preserve">al issues – are there laws you need to take account of (e.g. the GDPR or </w:t>
-      </w:r>
-      <w:r>
-        <w:t>the Computer Misuse Act)</w:t>
-      </w:r>
-      <w:r>
-        <w:t xml:space="preserve"> and which might have an effect on your project?</w:t>
-      </w:r>
-    </w:p>
-    <w:p>
-      <w:r>
-        <w:t>Delete the red paragraphs and replace this one with your content (use the “Normal” paragraph style).</w:t>
-      </w:r>
-    </w:p>
-    <w:p>
-      <w:pPr>
-        <w:pStyle w:val="Heading2"/>
-      </w:pPr>
-      <w:r>
-        <w:lastRenderedPageBreak/>
-        <w:t>Commercial considerations</w:t>
-      </w:r>
-    </w:p>
-    <w:p>
-      <w:pPr>
-        <w:pStyle w:val="Advice"/>
-      </w:pPr>
-      <w:r>
-        <w:t xml:space="preserve">What will your project cost to undertake?  </w:t>
-      </w:r>
-      <w:r>
-        <w:t xml:space="preserve">Could you market the end result?  What would your potential market be, and who are the competitors?  It may be that you have no </w:t>
-      </w:r>
-      <w:r>
-        <w:t xml:space="preserve">intention of </w:t>
-      </w:r>
-      <w:r>
-        <w:t>commercialising your work, but you should still consider the possibilities.</w:t>
-      </w:r>
-    </w:p>
-    <w:p>
-      <w:r>
-        <w:t>Delete the red paragraphs and replace this one with your content (use the “Normal” paragraph style).</w:t>
+        <w:t>journal articles</w:t>
+      </w:r>
+      <w:r>
+        <w:t xml:space="preserve">. </w:t>
+      </w:r>
+    </w:p>
+    <w:tbl>
+      <w:tblPr>
+        <w:tblStyle w:val="TableGrid"/>
+        <w:tblW w:w="0" w:type="auto"/>
+        <w:tblLook w:val="04A0" w:firstRow="1" w:lastRow="0" w:firstColumn="1" w:lastColumn="0" w:noHBand="0" w:noVBand="1"/>
+      </w:tblPr>
+      <w:tblGrid>
+        <w:gridCol w:w="3964"/>
+        <w:gridCol w:w="1701"/>
+        <w:gridCol w:w="1418"/>
+        <w:gridCol w:w="1613"/>
+      </w:tblGrid>
+      <w:tr>
+        <w:tc>
+          <w:tcPr>
+            <w:tcW w:w="3964" w:type="dxa"/>
+            <w:shd w:val="clear" w:color="auto" w:fill="EAEDF1" w:themeFill="text2" w:themeFillTint="1A"/>
+          </w:tcPr>
+          <w:p>
+            <w:pPr>
+              <w:jc w:val="right"/>
+              <w:rPr>
+                <w:b/>
+                <w:bCs/>
+              </w:rPr>
+            </w:pPr>
+            <w:r>
+              <w:rPr>
+                <w:b/>
+                <w:bCs/>
+              </w:rPr>
+              <w:t>Title</w:t>
+            </w:r>
+          </w:p>
+        </w:tc>
+        <w:tc>
+          <w:tcPr>
+            <w:tcW w:w="1701" w:type="dxa"/>
+            <w:shd w:val="clear" w:color="auto" w:fill="EAEDF1" w:themeFill="text2" w:themeFillTint="1A"/>
+          </w:tcPr>
+          <w:p>
+            <w:pPr>
+              <w:jc w:val="right"/>
+              <w:rPr>
+                <w:b/>
+                <w:bCs/>
+              </w:rPr>
+            </w:pPr>
+            <w:r>
+              <w:rPr>
+                <w:b/>
+                <w:bCs/>
+              </w:rPr>
+              <w:t>Rate</w:t>
+            </w:r>
+          </w:p>
+        </w:tc>
+        <w:tc>
+          <w:tcPr>
+            <w:tcW w:w="1418" w:type="dxa"/>
+            <w:shd w:val="clear" w:color="auto" w:fill="EAEDF1" w:themeFill="text2" w:themeFillTint="1A"/>
+          </w:tcPr>
+          <w:p>
+            <w:pPr>
+              <w:jc w:val="right"/>
+              <w:rPr>
+                <w:b/>
+                <w:bCs/>
+              </w:rPr>
+            </w:pPr>
+            <w:r>
+              <w:rPr>
+                <w:b/>
+                <w:bCs/>
+              </w:rPr>
+              <w:t>Quantity</w:t>
+            </w:r>
+          </w:p>
+        </w:tc>
+        <w:tc>
+          <w:tcPr>
+            <w:tcW w:w="1613" w:type="dxa"/>
+            <w:shd w:val="clear" w:color="auto" w:fill="EAEDF1" w:themeFill="text2" w:themeFillTint="1A"/>
+          </w:tcPr>
+          <w:p>
+            <w:pPr>
+              <w:jc w:val="right"/>
+            </w:pPr>
+            <w:r>
+              <w:rPr>
+                <w:b/>
+                <w:bCs/>
+              </w:rPr>
+              <w:t>Total Cost</w:t>
+            </w:r>
+          </w:p>
+        </w:tc>
+      </w:tr>
+      <w:tr>
+        <w:tc>
+          <w:tcPr>
+            <w:tcW w:w="3964" w:type="dxa"/>
+          </w:tcPr>
+          <w:p>
+            <w:pPr>
+              <w:jc w:val="right"/>
+            </w:pPr>
+            <w:r>
+              <w:t>Undergraduate Researcher</w:t>
+            </w:r>
+          </w:p>
+        </w:tc>
+        <w:tc>
+          <w:tcPr>
+            <w:tcW w:w="1701" w:type="dxa"/>
+          </w:tcPr>
+          <w:p>
+            <w:pPr>
+              <w:jc w:val="right"/>
+            </w:pPr>
+            <w:r>
+              <w:t>£14.00/h</w:t>
+            </w:r>
+          </w:p>
+        </w:tc>
+        <w:tc>
+          <w:tcPr>
+            <w:tcW w:w="1418" w:type="dxa"/>
+          </w:tcPr>
+          <w:p>
+            <w:pPr>
+              <w:jc w:val="right"/>
+            </w:pPr>
+            <w:r>
+              <w:t>400 hours</w:t>
+            </w:r>
+          </w:p>
+        </w:tc>
+        <w:tc>
+          <w:tcPr>
+            <w:tcW w:w="1613" w:type="dxa"/>
+          </w:tcPr>
+          <w:p>
+            <w:pPr>
+              <w:jc w:val="right"/>
+            </w:pPr>
+            <w:r>
+              <w:t>£5600.00</w:t>
+            </w:r>
+          </w:p>
+        </w:tc>
+      </w:tr>
+      <w:tr>
+        <w:tc>
+          <w:tcPr>
+            <w:tcW w:w="3964" w:type="dxa"/>
+          </w:tcPr>
+          <w:p>
+            <w:pPr>
+              <w:jc w:val="right"/>
+            </w:pPr>
+            <w:r>
+              <w:t>Project Supervisor - Level 9</w:t>
+            </w:r>
+          </w:p>
+        </w:tc>
+        <w:tc>
+          <w:tcPr>
+            <w:tcW w:w="1701" w:type="dxa"/>
+          </w:tcPr>
+          <w:p>
+            <w:pPr>
+              <w:jc w:val="right"/>
+            </w:pPr>
+            <w:r>
+              <w:t>£110.00/h</w:t>
+            </w:r>
+          </w:p>
+        </w:tc>
+        <w:tc>
+          <w:tcPr>
+            <w:tcW w:w="1418" w:type="dxa"/>
+          </w:tcPr>
+          <w:p>
+            <w:pPr>
+              <w:jc w:val="right"/>
+            </w:pPr>
+            <w:r>
+              <w:t>20 hours</w:t>
+            </w:r>
+          </w:p>
+        </w:tc>
+        <w:tc>
+          <w:tcPr>
+            <w:tcW w:w="1613" w:type="dxa"/>
+          </w:tcPr>
+          <w:p>
+            <w:pPr>
+              <w:jc w:val="right"/>
+            </w:pPr>
+            <w:r>
+              <w:t>£2200.00</w:t>
+            </w:r>
+          </w:p>
+        </w:tc>
+      </w:tr>
+      <w:tr>
+        <w:tc>
+          <w:tcPr>
+            <w:tcW w:w="3964" w:type="dxa"/>
+          </w:tcPr>
+          <w:p>
+            <w:pPr>
+              <w:jc w:val="right"/>
+            </w:pPr>
+            <w:r>
+              <w:t>GitHub Enterprise</w:t>
+            </w:r>
+          </w:p>
+        </w:tc>
+        <w:tc>
+          <w:tcPr>
+            <w:tcW w:w="1701" w:type="dxa"/>
+          </w:tcPr>
+          <w:p>
+            <w:pPr>
+              <w:jc w:val="right"/>
+            </w:pPr>
+            <w:r>
+              <w:t>£16.04/mo*</w:t>
+            </w:r>
+          </w:p>
+        </w:tc>
+        <w:tc>
+          <w:tcPr>
+            <w:tcW w:w="1418" w:type="dxa"/>
+          </w:tcPr>
+          <w:p>
+            <w:pPr>
+              <w:jc w:val="right"/>
+            </w:pPr>
+            <w:r>
+              <w:t>9 months</w:t>
+            </w:r>
+          </w:p>
+        </w:tc>
+        <w:tc>
+          <w:tcPr>
+            <w:tcW w:w="1613" w:type="dxa"/>
+          </w:tcPr>
+          <w:p>
+            <w:pPr>
+              <w:jc w:val="right"/>
+            </w:pPr>
+            <w:r>
+              <w:t>£144.36</w:t>
+            </w:r>
+          </w:p>
+        </w:tc>
+      </w:tr>
+      <w:tr>
+        <w:tc>
+          <w:tcPr>
+            <w:tcW w:w="3964" w:type="dxa"/>
+          </w:tcPr>
+          <w:p>
+            <w:pPr>
+              <w:jc w:val="right"/>
+            </w:pPr>
+            <w:r>
+              <w:t>Visual Studio Enterprise</w:t>
+            </w:r>
+          </w:p>
+        </w:tc>
+        <w:tc>
+          <w:tcPr>
+            <w:tcW w:w="1701" w:type="dxa"/>
+          </w:tcPr>
+          <w:p>
+            <w:pPr>
+              <w:jc w:val="right"/>
+            </w:pPr>
+            <w:r>
+              <w:t>£190.96/mo*</w:t>
+            </w:r>
+          </w:p>
+        </w:tc>
+        <w:tc>
+          <w:tcPr>
+            <w:tcW w:w="1418" w:type="dxa"/>
+          </w:tcPr>
+          <w:p>
+            <w:pPr>
+              <w:jc w:val="right"/>
+            </w:pPr>
+            <w:r>
+              <w:t>9 months</w:t>
+            </w:r>
+          </w:p>
+        </w:tc>
+        <w:tc>
+          <w:tcPr>
+            <w:tcW w:w="1613" w:type="dxa"/>
+          </w:tcPr>
+          <w:p>
+            <w:pPr>
+              <w:jc w:val="right"/>
+            </w:pPr>
+            <w:r>
+              <w:t>£1718.64</w:t>
+            </w:r>
+          </w:p>
+        </w:tc>
+      </w:tr>
+      <w:tr>
+        <w:tc>
+          <w:tcPr>
+            <w:tcW w:w="3964" w:type="dxa"/>
+          </w:tcPr>
+          <w:p>
+            <w:pPr>
+              <w:jc w:val="right"/>
+            </w:pPr>
+            <w:r>
+              <w:t>Literature Access Budget</w:t>
+            </w:r>
+          </w:p>
+        </w:tc>
+        <w:tc>
+          <w:tcPr>
+            <w:tcW w:w="1701" w:type="dxa"/>
+          </w:tcPr>
+          <w:p>
+            <w:pPr>
+              <w:jc w:val="right"/>
+            </w:pPr>
+            <w:r>
+              <w:t>£1200.00</w:t>
+            </w:r>
+          </w:p>
+        </w:tc>
+        <w:tc>
+          <w:tcPr>
+            <w:tcW w:w="1418" w:type="dxa"/>
+          </w:tcPr>
+          <w:p>
+            <w:pPr>
+              <w:jc w:val="right"/>
+            </w:pPr>
+            <w:r>
+              <w:t>--</w:t>
+            </w:r>
+          </w:p>
+        </w:tc>
+        <w:tc>
+          <w:tcPr>
+            <w:tcW w:w="1613" w:type="dxa"/>
+          </w:tcPr>
+          <w:p>
+            <w:pPr>
+              <w:jc w:val="right"/>
+            </w:pPr>
+            <w:r>
+              <w:t>£1200.00</w:t>
+            </w:r>
+          </w:p>
+        </w:tc>
+      </w:tr>
+      <w:tr>
+        <w:tc>
+          <w:tcPr>
+            <w:tcW w:w="7083" w:type="dxa"/>
+            <w:gridSpan w:val="3"/>
+            <w:shd w:val="clear" w:color="auto" w:fill="FFFFFF" w:themeFill="background1"/>
+          </w:tcPr>
+          <w:p>
+            <w:pPr>
+              <w:jc w:val="right"/>
+              <w:rPr>
+                <w:b/>
+                <w:bCs/>
+              </w:rPr>
+            </w:pPr>
+            <w:r>
+              <w:rPr>
+                <w:b/>
+                <w:bCs/>
+              </w:rPr>
+              <w:t>Total Cost</w:t>
+            </w:r>
+          </w:p>
+        </w:tc>
+        <w:tc>
+          <w:tcPr>
+            <w:tcW w:w="1613" w:type="dxa"/>
+          </w:tcPr>
+          <w:p>
+            <w:pPr>
+              <w:jc w:val="right"/>
+              <w:rPr>
+                <w:b/>
+                <w:bCs/>
+              </w:rPr>
+            </w:pPr>
+            <w:r>
+              <w:rPr>
+                <w:b/>
+                <w:bCs/>
+              </w:rPr>
+              <w:t>£10863.00</w:t>
+            </w:r>
+          </w:p>
+        </w:tc>
+      </w:tr>
+    </w:tbl>
+    <w:p>
+      <w:r>
+        <w:t>*Costs converted</w:t>
+      </w:r>
+      <w:r>
+        <w:t xml:space="preserve"> to GBP</w:t>
+      </w:r>
+      <w:r>
+        <w:t xml:space="preserve"> from United States Dollar (USD)</w:t>
+      </w:r>
+    </w:p>
+    <w:p>
+      <w:pPr>
+        <w:jc w:val="center"/>
+        <w:rPr>
+          <w:i/>
+          <w:iCs/>
+        </w:rPr>
+      </w:pPr>
+      <w:r>
+        <w:rPr>
+          <w:b/>
+          <w:bCs/>
+          <w:i/>
+          <w:iCs/>
+          <w:highlight w:val="yellow"/>
+        </w:rPr>
+        <w:t>Table</w:t>
+      </w:r>
+      <w:r>
+        <w:rPr>
+          <w:i/>
+          <w:iCs/>
+        </w:rPr>
+        <w:t xml:space="preserve"> Breakdown of estimated costs for the project</w:t>
+      </w:r>
+      <w:r>
+        <w:rPr>
+          <w:i/>
+          <w:iCs/>
+        </w:rPr>
+        <w:t xml:space="preserve"> – totalling £10863.00</w:t>
+      </w:r>
+      <w:r>
+        <w:rPr>
+          <w:i/>
+          <w:iCs/>
+        </w:rPr>
+        <w:t>.</w:t>
       </w:r>
     </w:p>
     <w:p/>
     <w:p>
+      <w:r>
+        <w:t>While typically not directly monetised, work of this nature</w:t>
+      </w:r>
+      <w:r>
+        <w:t xml:space="preserve"> </w:t>
+      </w:r>
+      <w:r>
+        <w:t>may be eligible for charitable funding as</w:t>
+      </w:r>
+      <w:r>
+        <w:t xml:space="preserve"> it </w:t>
+      </w:r>
+      <w:r>
+        <w:t>has</w:t>
+      </w:r>
+      <w:r>
+        <w:t xml:space="preserve"> relevance to</w:t>
+      </w:r>
+      <w:r>
+        <w:t xml:space="preserve"> </w:t>
+      </w:r>
+      <w:r>
+        <w:t>b</w:t>
+      </w:r>
+      <w:r>
+        <w:t>ioinformatics and applied soft computing</w:t>
+      </w:r>
+      <w:r>
+        <w:t>.</w:t>
+      </w:r>
+    </w:p>
+    <w:p>
       <w:pPr>
         <w:pStyle w:val="Heading1"/>
       </w:pPr>
-      <w:bookmarkStart w:id="12" w:name="_Toc144892534"/>
+      <w:bookmarkStart w:id="11" w:name="_Toc144892534"/>
       <w:r>
         <w:lastRenderedPageBreak/>
         <w:t>Project methodology and outcomes</w:t>
       </w:r>
+      <w:bookmarkEnd w:id="11"/>
+    </w:p>
+    <w:p>
+      <w:pPr>
+        <w:pStyle w:val="Heading2"/>
+      </w:pPr>
+      <w:bookmarkStart w:id="12" w:name="_Toc144892535"/>
+      <w:r>
+        <w:t>Initial project plan</w:t>
+      </w:r>
       <w:bookmarkEnd w:id="12"/>
-    </w:p>
-    <w:p>
-      <w:pPr>
-        <w:pStyle w:val="Heading2"/>
-      </w:pPr>
-      <w:bookmarkStart w:id="13" w:name="_Toc144892535"/>
-      <w:r>
-        <w:t>Initial project plan</w:t>
-      </w:r>
-      <w:bookmarkEnd w:id="13"/>
     </w:p>
     <w:p>
       <w:pPr>
@@ -3030,11 +4888,11 @@
           <w:numId w:val="1"/>
         </w:numPr>
       </w:pPr>
-      <w:bookmarkStart w:id="14" w:name="_Toc144892536"/>
+      <w:bookmarkStart w:id="13" w:name="_Toc144892536"/>
       <w:r>
         <w:t>Tasks and milestones</w:t>
       </w:r>
-      <w:bookmarkEnd w:id="14"/>
+      <w:bookmarkEnd w:id="13"/>
     </w:p>
     <w:p>
       <w:pPr>
@@ -3075,13 +4933,84 @@
           <w:numId w:val="1"/>
         </w:numPr>
       </w:pPr>
-      <w:bookmarkStart w:id="15" w:name="_Toc144892537"/>
+      <w:bookmarkStart w:id="14" w:name="_Toc144892537"/>
       <w:r>
         <w:t xml:space="preserve">Schedule </w:t>
       </w:r>
       <w:r>
         <w:t>Gantt chart</w:t>
       </w:r>
+      <w:bookmarkEnd w:id="14"/>
+    </w:p>
+    <w:p>
+      <w:pPr>
+        <w:pStyle w:val="Advice"/>
+      </w:pPr>
+      <w:r>
+        <w:t xml:space="preserve">Present a Gantt chart </w:t>
+      </w:r>
+      <w:r>
+        <w:t xml:space="preserve">showing </w:t>
+      </w:r>
+      <w:r>
+        <w:t xml:space="preserve">a schedule for </w:t>
+      </w:r>
+      <w:r>
+        <w:t>all tasks, milestones and deliverables.</w:t>
+      </w:r>
+      <w:r>
+        <w:t xml:space="preserve">  Show dependencies amongst tasks.</w:t>
+      </w:r>
+      <w:r>
+        <w:t xml:space="preserve">  If you are intending to use SCRUM or other agile methods, be sure to go to the lecture</w:t>
+      </w:r>
+      <w:r>
+        <w:t>s</w:t>
+      </w:r>
+      <w:r>
+        <w:t xml:space="preserve"> involving project planning.</w:t>
+      </w:r>
+      <w:r>
+        <w:t xml:space="preserve">  </w:t>
+      </w:r>
+      <w:r>
+        <w:t>Your time plan should cover the entire period of your project (and will therefore include the PDD preparation as a task and the PDD itself as a deliverable).</w:t>
+      </w:r>
+      <w:r>
+        <w:t xml:space="preserve">  Gantt charts work better in landscape format</w:t>
+      </w:r>
+      <w:r>
+        <w:t xml:space="preserve">, so rotate yours or add a </w:t>
+      </w:r>
+      <w:r>
+        <w:t>landscape format section to the document</w:t>
+      </w:r>
+      <w:r>
+        <w:t>.</w:t>
+      </w:r>
+      <w:r>
+        <w:t xml:space="preserve">  Don’t be tempted </w:t>
+      </w:r>
+      <w:r>
+        <w:t>to simply paste a wide image into a page.  It needs to be readable</w:t>
+      </w:r>
+      <w:r>
+        <w:t xml:space="preserve"> if printed out at normal size.</w:t>
+      </w:r>
+    </w:p>
+    <w:p>
+      <w:r>
+        <w:t>Delete the red paragraphs and replace this one with your content (use the “Normal” paragraph style).</w:t>
+      </w:r>
+    </w:p>
+    <w:p>
+      <w:pPr>
+        <w:pStyle w:val="Heading2"/>
+      </w:pPr>
+      <w:bookmarkStart w:id="15" w:name="_Toc144892538"/>
+      <w:r>
+        <w:t>Project control</w:t>
+      </w:r>
       <w:bookmarkEnd w:id="15"/>
     </w:p>
     <w:p>
@@ -3089,55 +5018,19 @@
         <w:pStyle w:val="Advice"/>
       </w:pPr>
       <w:r>
-        <w:t xml:space="preserve">Present a Gantt chart </w:t>
-      </w:r>
-      <w:r>
-        <w:t xml:space="preserve">showing </w:t>
-      </w:r>
-      <w:r>
-        <w:t xml:space="preserve">a schedule for </w:t>
-      </w:r>
-      <w:r>
-        <w:t>all tasks, milestones and deliverables.</w:t>
-      </w:r>
-      <w:r>
-        <w:t xml:space="preserve">  Show dependencies amongst tasks.</w:t>
-      </w:r>
-      <w:r>
-        <w:t xml:space="preserve">  If you are intending to use SCRUM or other agile methods, be sure to go to the lecture</w:t>
-      </w:r>
-      <w:r>
-        <w:t>s</w:t>
-      </w:r>
-      <w:r>
-        <w:t xml:space="preserve"> involving project planning.</w:t>
-      </w:r>
-      <w:r>
-        <w:t xml:space="preserve">  </w:t>
-      </w:r>
-      <w:r>
-        <w:t>Your time plan should cover the entire period of your project (and will therefore include the PDD preparation as a task and the PDD itself as a deliverable).</w:t>
-      </w:r>
-      <w:r>
-        <w:t xml:space="preserve">  Gantt charts work better in landscape format</w:t>
-      </w:r>
-      <w:r>
-        <w:t xml:space="preserve">, so rotate yours or add a </w:t>
-      </w:r>
-      <w:r>
-        <w:t>landscape format section to the document</w:t>
-      </w:r>
-      <w:r>
-        <w:t>.</w:t>
-      </w:r>
-      <w:r>
-        <w:t xml:space="preserve">  Don’t be tempted </w:t>
-      </w:r>
-      <w:r>
-        <w:t>to simply paste a wide image into a page.  It needs to be readable</w:t>
-      </w:r>
-      <w:r>
-        <w:t xml:space="preserve"> if printed out at normal size.</w:t>
+        <w:t>How will you manage the project</w:t>
+      </w:r>
+      <w:r>
+        <w:t xml:space="preserve"> day-to-day</w:t>
+      </w:r>
+      <w:r>
+        <w:t xml:space="preserve">?  How will its performance be monitored?  How </w:t>
+      </w:r>
+      <w:r>
+        <w:t>w</w:t>
+      </w:r>
+      <w:r>
+        <w:t>ill you judge if it has been successful?</w:t>
       </w:r>
     </w:p>
     <w:p>
@@ -3149,9 +5042,9 @@
       <w:pPr>
         <w:pStyle w:val="Heading2"/>
       </w:pPr>
-      <w:bookmarkStart w:id="16" w:name="_Toc144892538"/>
-      <w:r>
-        <w:t>Project control</w:t>
+      <w:bookmarkStart w:id="16" w:name="_Toc144892539"/>
+      <w:r>
+        <w:t>Project evaluation</w:t>
       </w:r>
       <w:bookmarkEnd w:id="16"/>
     </w:p>
@@ -3160,19 +5053,27 @@
         <w:pStyle w:val="Advice"/>
       </w:pPr>
       <w:r>
-        <w:t>How will you manage the project</w:t>
-      </w:r>
-      <w:r>
-        <w:t xml:space="preserve"> day-to-day</w:t>
-      </w:r>
-      <w:r>
-        <w:t xml:space="preserve">?  How will its performance be monitored?  How </w:t>
-      </w:r>
-      <w:r>
-        <w:t>w</w:t>
-      </w:r>
-      <w:r>
-        <w:t>ill you judge if it has been successful?</w:t>
+        <w:t>How will you evaluate the project’s artefacts and overall outcomes?  What user evaluation will you do?</w:t>
+      </w:r>
+      <w:r>
+        <w:t xml:space="preserve">  Do not underestimate the importance of </w:t>
+      </w:r>
+      <w:proofErr w:type="gramStart"/>
+      <w:r>
+        <w:t>this,</w:t>
+      </w:r>
+      <w:r>
+        <w:t xml:space="preserve"> and</w:t>
+      </w:r>
+      <w:proofErr w:type="gramEnd"/>
+      <w:r>
+        <w:t xml:space="preserve"> include clear details of how you will do the evaluation.</w:t>
+      </w:r>
+      <w:r>
+        <w:t xml:space="preserve">  Remember that if you intend to test your outputs on people, you must </w:t>
+      </w:r>
+      <w:r>
+        <w:t>declare this in your ethics review.</w:t>
       </w:r>
     </w:p>
     <w:p>
@@ -3182,57 +5083,14 @@
     </w:p>
     <w:p>
       <w:pPr>
-        <w:pStyle w:val="Heading2"/>
-      </w:pPr>
-      <w:bookmarkStart w:id="17" w:name="_Toc144892539"/>
-      <w:r>
-        <w:t>Project evaluation</w:t>
-      </w:r>
-      <w:bookmarkEnd w:id="17"/>
-    </w:p>
-    <w:p>
-      <w:pPr>
-        <w:pStyle w:val="Advice"/>
-      </w:pPr>
-      <w:r>
-        <w:t>How will you evaluate the project’s artefacts and overall outcomes?  What user evaluation will you do?</w:t>
-      </w:r>
-      <w:r>
-        <w:t xml:space="preserve">  Do not underestimate the importance of </w:t>
-      </w:r>
-      <w:proofErr w:type="gramStart"/>
-      <w:r>
-        <w:t>this,</w:t>
-      </w:r>
-      <w:r>
-        <w:t xml:space="preserve"> and</w:t>
-      </w:r>
-      <w:proofErr w:type="gramEnd"/>
-      <w:r>
-        <w:t xml:space="preserve"> include clear details of how you will do the evaluation.</w:t>
-      </w:r>
-      <w:r>
-        <w:t xml:space="preserve">  Remember that if you intend to test your outputs on people, you must </w:t>
-      </w:r>
-      <w:r>
-        <w:t>declare this in your ethics review.</w:t>
-      </w:r>
-    </w:p>
-    <w:p>
-      <w:r>
-        <w:t>Delete the red paragraphs and replace this one with your content (use the “Normal” paragraph style).</w:t>
-      </w:r>
-    </w:p>
-    <w:p>
-      <w:pPr>
         <w:pStyle w:val="Heading1"/>
       </w:pPr>
-      <w:bookmarkStart w:id="18" w:name="_Toc144892540"/>
+      <w:bookmarkStart w:id="17" w:name="_Toc144892540"/>
       <w:r>
         <w:lastRenderedPageBreak/>
         <w:t>References</w:t>
       </w:r>
-      <w:bookmarkEnd w:id="18"/>
+      <w:bookmarkEnd w:id="17"/>
     </w:p>
     <w:p>
       <w:pPr>
@@ -3252,12 +5110,12 @@
       <w:pPr>
         <w:pStyle w:val="Heading1"/>
       </w:pPr>
-      <w:bookmarkStart w:id="19" w:name="_Toc144892541"/>
+      <w:bookmarkStart w:id="18" w:name="_Toc144892541"/>
       <w:r>
         <w:lastRenderedPageBreak/>
         <w:t>Appendix a</w:t>
       </w:r>
-      <w:bookmarkEnd w:id="19"/>
+      <w:bookmarkEnd w:id="18"/>
     </w:p>
     <w:p>
       <w:pPr>
@@ -3641,6 +5499,119 @@
       </w:pPr>
     </w:lvl>
   </w:abstractNum>
+  <w:abstractNum w:abstractNumId="3" w15:restartNumberingAfterBreak="0">
+    <w:nsid w:val="4C7729C2"/>
+    <w:multiLevelType w:val="hybridMultilevel"/>
+    <w:tmpl w:val="BED2F996"/>
+    <w:lvl w:ilvl="0" w:tplc="08090001">
+      <w:start w:val="1"/>
+      <w:numFmt w:val="bullet"/>
+      <w:lvlText w:val=""/>
+      <w:lvlJc w:val="left"/>
+      <w:pPr>
+        <w:ind w:left="720" w:hanging="360"/>
+      </w:pPr>
+      <w:rPr>
+        <w:rFonts w:ascii="Symbol" w:hAnsi="Symbol" w:hint="default"/>
+      </w:rPr>
+    </w:lvl>
+    <w:lvl w:ilvl="1" w:tplc="08090003" w:tentative="1">
+      <w:start w:val="1"/>
+      <w:numFmt w:val="bullet"/>
+      <w:lvlText w:val="o"/>
+      <w:lvlJc w:val="left"/>
+      <w:pPr>
+        <w:ind w:left="1440" w:hanging="360"/>
+      </w:pPr>
+      <w:rPr>
+        <w:rFonts w:ascii="Courier New" w:hAnsi="Courier New" w:cs="Courier New" w:hint="default"/>
+      </w:rPr>
+    </w:lvl>
+    <w:lvl w:ilvl="2" w:tplc="08090005" w:tentative="1">
+      <w:start w:val="1"/>
+      <w:numFmt w:val="bullet"/>
+      <w:lvlText w:val=""/>
+      <w:lvlJc w:val="left"/>
+      <w:pPr>
+        <w:ind w:left="2160" w:hanging="360"/>
+      </w:pPr>
+      <w:rPr>
+        <w:rFonts w:ascii="Wingdings" w:hAnsi="Wingdings" w:hint="default"/>
+      </w:rPr>
+    </w:lvl>
+    <w:lvl w:ilvl="3" w:tplc="08090001" w:tentative="1">
+      <w:start w:val="1"/>
+      <w:numFmt w:val="bullet"/>
+      <w:lvlText w:val=""/>
+      <w:lvlJc w:val="left"/>
+      <w:pPr>
+        <w:ind w:left="2880" w:hanging="360"/>
+      </w:pPr>
+      <w:rPr>
+        <w:rFonts w:ascii="Symbol" w:hAnsi="Symbol" w:hint="default"/>
+      </w:rPr>
+    </w:lvl>
+    <w:lvl w:ilvl="4" w:tplc="08090003" w:tentative="1">
+      <w:start w:val="1"/>
+      <w:numFmt w:val="bullet"/>
+      <w:lvlText w:val="o"/>
+      <w:lvlJc w:val="left"/>
+      <w:pPr>
+        <w:ind w:left="3600" w:hanging="360"/>
+      </w:pPr>
+      <w:rPr>
+        <w:rFonts w:ascii="Courier New" w:hAnsi="Courier New" w:cs="Courier New" w:hint="default"/>
+      </w:rPr>
+    </w:lvl>
+    <w:lvl w:ilvl="5" w:tplc="08090005" w:tentative="1">
+      <w:start w:val="1"/>
+      <w:numFmt w:val="bullet"/>
+      <w:lvlText w:val=""/>
+      <w:lvlJc w:val="left"/>
+      <w:pPr>
+        <w:ind w:left="4320" w:hanging="360"/>
+      </w:pPr>
+      <w:rPr>
+        <w:rFonts w:ascii="Wingdings" w:hAnsi="Wingdings" w:hint="default"/>
+      </w:rPr>
+    </w:lvl>
+    <w:lvl w:ilvl="6" w:tplc="08090001" w:tentative="1">
+      <w:start w:val="1"/>
+      <w:numFmt w:val="bullet"/>
+      <w:lvlText w:val=""/>
+      <w:lvlJc w:val="left"/>
+      <w:pPr>
+        <w:ind w:left="5040" w:hanging="360"/>
+      </w:pPr>
+      <w:rPr>
+        <w:rFonts w:ascii="Symbol" w:hAnsi="Symbol" w:hint="default"/>
+      </w:rPr>
+    </w:lvl>
+    <w:lvl w:ilvl="7" w:tplc="08090003" w:tentative="1">
+      <w:start w:val="1"/>
+      <w:numFmt w:val="bullet"/>
+      <w:lvlText w:val="o"/>
+      <w:lvlJc w:val="left"/>
+      <w:pPr>
+        <w:ind w:left="5760" w:hanging="360"/>
+      </w:pPr>
+      <w:rPr>
+        <w:rFonts w:ascii="Courier New" w:hAnsi="Courier New" w:cs="Courier New" w:hint="default"/>
+      </w:rPr>
+    </w:lvl>
+    <w:lvl w:ilvl="8" w:tplc="08090005" w:tentative="1">
+      <w:start w:val="1"/>
+      <w:numFmt w:val="bullet"/>
+      <w:lvlText w:val=""/>
+      <w:lvlJc w:val="left"/>
+      <w:pPr>
+        <w:ind w:left="6480" w:hanging="360"/>
+      </w:pPr>
+      <w:rPr>
+        <w:rFonts w:ascii="Wingdings" w:hAnsi="Wingdings" w:hint="default"/>
+      </w:rPr>
+    </w:lvl>
+  </w:abstractNum>
   <w:num w:numId="1" w16cid:durableId="256983069">
     <w:abstractNumId w:val="1"/>
   </w:num>
@@ -3649,6 +5620,9 @@
   </w:num>
   <w:num w:numId="3" w16cid:durableId="413429764">
     <w:abstractNumId w:val="0"/>
+  </w:num>
+  <w:num w:numId="4" w16cid:durableId="1192761650">
+    <w:abstractNumId w:val="3"/>
   </w:num>
 </w:numbering>
 </file>
@@ -4126,6 +6100,7 @@
   <w:style w:type="character" w:default="1" w:styleId="DefaultParagraphFont">
     <w:name w:val="Default Paragraph Font"/>
     <w:uiPriority w:val="1"/>
+    <w:semiHidden/>
     <w:unhideWhenUsed/>
   </w:style>
   <w:style w:type="table" w:default="1" w:styleId="TableNormal">
@@ -4377,6 +6352,53 @@
       <w:sz w:val="24"/>
       <w:szCs w:val="24"/>
     </w:rPr>
+  </w:style>
+  <w:style w:type="table" w:styleId="TableGrid">
+    <w:name w:val="Table Grid"/>
+    <w:basedOn w:val="TableNormal"/>
+    <w:uiPriority w:val="39"/>
+    <w:rsid w:val="00F51E1A"/>
+    <w:pPr>
+      <w:spacing w:after="0" w:line="240" w:lineRule="auto"/>
+    </w:pPr>
+    <w:rPr>
+      <w:rFonts w:eastAsiaTheme="minorEastAsia"/>
+      <w:kern w:val="2"/>
+      <w:sz w:val="24"/>
+      <w:szCs w:val="24"/>
+      <w:lang w:eastAsia="ja-JP"/>
+      <w14:ligatures w14:val="standardContextual"/>
+    </w:rPr>
+    <w:tblPr>
+      <w:tblBorders>
+        <w:top w:val="single" w:sz="4" w:space="0" w:color="auto"/>
+        <w:left w:val="single" w:sz="4" w:space="0" w:color="auto"/>
+        <w:bottom w:val="single" w:sz="4" w:space="0" w:color="auto"/>
+        <w:right w:val="single" w:sz="4" w:space="0" w:color="auto"/>
+        <w:insideH w:val="single" w:sz="4" w:space="0" w:color="auto"/>
+        <w:insideV w:val="single" w:sz="4" w:space="0" w:color="auto"/>
+      </w:tblBorders>
+    </w:tblPr>
+  </w:style>
+  <w:style w:type="paragraph" w:styleId="NoSpacing">
+    <w:name w:val="No Spacing"/>
+    <w:uiPriority w:val="1"/>
+    <w:qFormat/>
+    <w:rsid w:val="00D028CA"/>
+    <w:pPr>
+      <w:spacing w:after="0" w:line="240" w:lineRule="auto"/>
+    </w:pPr>
+  </w:style>
+  <w:style w:type="paragraph" w:styleId="ListParagraph">
+    <w:name w:val="List Paragraph"/>
+    <w:basedOn w:val="Normal"/>
+    <w:uiPriority w:val="34"/>
+    <w:qFormat/>
+    <w:rsid w:val="004B5367"/>
+    <w:pPr>
+      <w:ind w:left="720"/>
+      <w:contextualSpacing/>
+    </w:pPr>
   </w:style>
 </w:styles>
 </file>

</xml_diff>

<commit_message>
work on gantt charts and pdd sections 1, 2
</commit_message>
<xml_diff>
--- a/Docs/2024-25 PDD template.docx
+++ b/Docs/2024-25 PDD template.docx
@@ -8,19 +8,7 @@
         <w:jc w:val="center"/>
       </w:pPr>
       <w:r>
-        <w:t xml:space="preserve">The </w:t>
-      </w:r>
-      <w:r>
-        <w:t>T</w:t>
-      </w:r>
-      <w:r>
-        <w:t xml:space="preserve">itle Of </w:t>
-      </w:r>
-      <w:r>
-        <w:t>Y</w:t>
-      </w:r>
-      <w:r>
-        <w:t>our Project</w:t>
+        <w:t>Metaheuristics for Multiple Sequence Alignment</w:t>
       </w:r>
     </w:p>
     <w:p/>
@@ -168,6 +156,7 @@
           <w:rStyle w:val="Strong"/>
           <w:sz w:val="24"/>
           <w:szCs w:val="24"/>
+          <w:highlight w:val="yellow"/>
         </w:rPr>
         <w:t>XXXX</w:t>
       </w:r>
@@ -184,200 +173,19 @@
     </w:p>
     <w:p>
       <w:pPr>
-        <w:pStyle w:val="Advice"/>
-      </w:pPr>
-      <w:r>
-        <w:t xml:space="preserve">This document is a </w:t>
-      </w:r>
-      <w:r>
-        <w:t xml:space="preserve">suggested </w:t>
-      </w:r>
-      <w:r>
-        <w:t xml:space="preserve">template for your guidance.  You don’t have to stick to it precisely.  It may not suit your particular project.  Modify it if you need to – but please discuss with your supervisor before making </w:t>
-      </w:r>
-      <w:r>
-        <w:t>substantial</w:t>
-      </w:r>
-      <w:r>
-        <w:t xml:space="preserve"> changes to the organisation and content.</w:t>
-      </w:r>
-      <w:r>
-        <w:t xml:space="preserve">  Make sure you write about the </w:t>
-      </w:r>
-      <w:r>
-        <w:t xml:space="preserve">all the </w:t>
-      </w:r>
-      <w:r>
-        <w:t>required</w:t>
-      </w:r>
-      <w:r>
-        <w:t xml:space="preserve"> elements mentioned in the assignment specification.</w:t>
-      </w:r>
-    </w:p>
-    <w:p>
-      <w:pPr>
-        <w:pStyle w:val="Advice"/>
-      </w:pPr>
-      <w:r>
-        <w:t xml:space="preserve">Paragraphs in red, like this one, are instructions and extra information.  You </w:t>
-      </w:r>
-      <w:r>
-        <w:rPr>
-          <w:u w:val="single"/>
-        </w:rPr>
-        <w:t>must</w:t>
-      </w:r>
-      <w:r>
-        <w:t xml:space="preserve"> delete them before submitting your report</w:t>
-      </w:r>
-      <w:r>
-        <w:t>.</w:t>
-      </w:r>
-    </w:p>
-    <w:p>
-      <w:pPr>
-        <w:pStyle w:val="Advice"/>
-      </w:pPr>
-      <w:r>
-        <w:t xml:space="preserve">This template document has a number of paragraph styles predefined.  If you use them (‘Heading 1’, ‘Heading 2’ and ‘Heading 3’) and don’t alter them, then your report will automatically have properly numbered </w:t>
-      </w:r>
-      <w:proofErr w:type="gramStart"/>
-      <w:r>
-        <w:t>paragraphs</w:t>
-      </w:r>
-      <w:proofErr w:type="gramEnd"/>
-      <w:r>
-        <w:t xml:space="preserve"> and your table of contents will be automatically generated with the right page numbers.  Use ‘Normal’ as the style for general text paragraphs in your document.</w:t>
-      </w:r>
-      <w:r>
-        <w:t xml:space="preserve">  If you don’t know how to use paragraph styles in Word, now is a good time to learn.</w:t>
-      </w:r>
-    </w:p>
-    <w:p>
-      <w:pPr>
-        <w:pStyle w:val="Advice"/>
-      </w:pPr>
-      <w:r>
-        <w:t xml:space="preserve">On this page (and I </w:t>
-      </w:r>
-      <w:r>
-        <w:rPr>
-          <w:i/>
-          <w:iCs/>
-        </w:rPr>
-        <w:t>really</w:t>
-      </w:r>
-      <w:r>
-        <w:t xml:space="preserve"> </w:t>
-      </w:r>
-      <w:r>
-        <w:t>hope this is obvious) you must replace the words “The Title Of Your Project”,</w:t>
-      </w:r>
-      <w:r>
-        <w:t xml:space="preserve"> </w:t>
-      </w:r>
-      <w:r>
-        <w:t>“Your Full Name Here”</w:t>
-      </w:r>
-      <w:r>
-        <w:t xml:space="preserve"> and “</w:t>
-      </w:r>
-      <w:r>
-        <w:t>20</w:t>
-      </w:r>
-      <w:r>
-        <w:t>2</w:t>
-      </w:r>
-      <w:r>
-        <w:t>XXXXXX</w:t>
-      </w:r>
-      <w:r>
-        <w:t>”</w:t>
-      </w:r>
-      <w:r>
-        <w:t xml:space="preserve"> with the correct information.  You’d be surprised how often people forget to do this.</w:t>
-      </w:r>
-      <w:r>
-        <w:t xml:space="preserve">  Don’t be one of them.</w:t>
-      </w:r>
-    </w:p>
-    <w:p>
-      <w:pPr>
-        <w:pStyle w:val="Advice"/>
-      </w:pPr>
-      <w:r>
-        <w:t xml:space="preserve">You </w:t>
-      </w:r>
-      <w:r>
-        <w:rPr>
-          <w:u w:val="single"/>
-        </w:rPr>
-        <w:t>must</w:t>
-      </w:r>
-      <w:r>
-        <w:t xml:space="preserve"> also replace “XXXX” with the actual word count (excluding acknowledgements, abstract, table of contents, references and appendices) of your document</w:t>
-      </w:r>
-      <w:r>
-        <w:t xml:space="preserve"> after you have deleted all the red bits</w:t>
-      </w:r>
-      <w:r>
-        <w:t>.</w:t>
-      </w:r>
-    </w:p>
-    <w:p>
-      <w:pPr>
-        <w:jc w:val="center"/>
         <w:rPr>
           <w:rStyle w:val="Strong"/>
           <w:sz w:val="24"/>
           <w:szCs w:val="24"/>
         </w:rPr>
       </w:pPr>
-    </w:p>
-    <w:p>
-      <w:pPr>
-        <w:jc w:val="center"/>
-      </w:pPr>
-      <w:r>
-        <w:br w:type="column"/>
-      </w:r>
-    </w:p>
-    <w:p>
-      <w:pPr>
-        <w:pStyle w:val="Advice"/>
-      </w:pPr>
-      <w:r>
-        <w:t xml:space="preserve">This table of contents (TOC) is automatically generated by Word, based on paragraphs with styles of ‘Heading 1’, ‘Heading 2’, ‘Heading 3’ and ‘Unnumbered Heading’.  It </w:t>
-      </w:r>
-      <w:r>
-        <w:t>will</w:t>
-      </w:r>
-      <w:r>
-        <w:t xml:space="preserve"> automatically update with the correct page numbers when you load the document, but you can force it to do so at any time by right-clicking on it (the whole TOC will turn grey) and selecting “Update Field” or pressing F9.</w:t>
-      </w:r>
-    </w:p>
-    <w:p>
-      <w:pPr>
-        <w:pStyle w:val="Advice"/>
-      </w:pPr>
-      <w:r>
-        <w:t xml:space="preserve">If you manually edit the table of contents, you may find that either your changes will get </w:t>
-      </w:r>
-      <w:proofErr w:type="gramStart"/>
-      <w:r>
-        <w:t>overwritten</w:t>
-      </w:r>
-      <w:proofErr w:type="gramEnd"/>
-      <w:r>
-        <w:t xml:space="preserve"> or it will no longer update automatically.  It’s a pain to keep a table of contents up to date manually, so you are advised not to edit it!</w:t>
-      </w:r>
-    </w:p>
-    <w:p>
-      <w:pPr>
-        <w:pStyle w:val="Advice"/>
-      </w:pPr>
-      <w:r>
-        <w:t>Delete these red paragraphs!</w:t>
+      <w:r>
+        <w:rPr>
+          <w:rStyle w:val="Strong"/>
+          <w:sz w:val="24"/>
+          <w:szCs w:val="24"/>
+        </w:rPr>
+        <w:br w:type="page"/>
       </w:r>
     </w:p>
     <w:p>
@@ -2620,34 +2428,12 @@
         <w:rPr>
           <w:highlight w:val="yellow"/>
         </w:rPr>
-        <w:t xml:space="preserve">The project should conclude with a comparative case study, comparing the performance of developed tool against established alternatives such as MAFFT, Muscle and </w:t>
-      </w:r>
-      <w:proofErr w:type="spellStart"/>
-      <w:r>
-        <w:rPr>
-          <w:highlight w:val="yellow"/>
-        </w:rPr>
-        <w:t>ClustalOmega</w:t>
-      </w:r>
-      <w:proofErr w:type="spellEnd"/>
-      <w:r>
-        <w:rPr>
-          <w:highlight w:val="yellow"/>
-        </w:rPr>
-        <w:t>.</w:t>
-      </w:r>
-    </w:p>
-    <w:p>
-      <w:r>
-        <w:t xml:space="preserve">Despite being a key feature of some sequence alignment packages such as </w:t>
-      </w:r>
-      <w:proofErr w:type="spellStart"/>
-      <w:r>
-        <w:t>ClustalX</w:t>
-      </w:r>
-      <w:proofErr w:type="spellEnd"/>
-      <w:r>
-        <w:t>, the development of a rich graphical user interface (GUI) lies outside the scope of this project. Instead, emphasis is placed on producing high</w:t>
+        <w:t>The project should conclude with a comparative case study, comparing the performance of developed tool against established alternatives such as MAFFT, Muscle and ClustalOmega.</w:t>
+      </w:r>
+    </w:p>
+    <w:p>
+      <w:r>
+        <w:t>Despite being a key feature of some sequence alignment packages such as ClustalX, the development of a rich graphical user interface (GUI) lies outside the scope of this project. Instead, emphasis is placed on producing high</w:t>
       </w:r>
       <w:r>
         <w:t>-</w:t>
@@ -2688,10 +2474,7 @@
         <w:pStyle w:val="Heading3"/>
       </w:pPr>
       <w:r>
-        <w:t xml:space="preserve">1.4.1 </w:t>
-      </w:r>
-      <w:r>
-        <w:t>Software</w:t>
+        <w:t>1.4.1 Software</w:t>
       </w:r>
       <w:r>
         <w:t xml:space="preserve"> </w:t>
@@ -2701,6 +2484,9 @@
           <w:highlight w:val="yellow"/>
         </w:rPr>
         <w:t>(update dates)</w:t>
+      </w:r>
+      <w:r>
+        <w:t xml:space="preserve"> (could be a table?)</w:t>
       </w:r>
     </w:p>
     <w:p>
@@ -2980,13 +2766,7 @@
         </w:numPr>
       </w:pPr>
       <w:r>
-        <w:t>A comprehensive report (15000 words max.) which details key elements of the project</w:t>
-      </w:r>
-      <w:r>
-        <w:t xml:space="preserve"> </w:t>
-      </w:r>
-      <w:r>
-        <w:t xml:space="preserve">and documents efforts to meet the objectives outlined. The </w:t>
+        <w:t xml:space="preserve">A comprehensive report (15000 words max.) which details key elements of the project and documents efforts to meet the objectives outlined. The </w:t>
       </w:r>
       <w:r>
         <w:t>report</w:t>
@@ -3010,18 +2790,15 @@
     </w:p>
     <w:p>
       <w:r>
-        <w:t xml:space="preserve">This work is predicated on the assumption that the performance of alignment software as assessed via structural benchmarking is indicative of the tool's real-world performance at Multiple Sequence Alignment (MSA). </w:t>
-      </w:r>
-    </w:p>
-    <w:p>
-      <w:r>
-        <w:t>As described by Thompson et al. (2001), structural benchmarks are designed to offer a comprehensive evaluation for sequence alignment software</w:t>
-      </w:r>
-      <w:r>
-        <w:t>. Today, t</w:t>
-      </w:r>
-      <w:r>
-        <w:t>heir use is prevalent in the literature. In a review of 45 recent papers, structural benchmarking was found to be the most popular quality measure for MSA (Ibrahim et al., 2024).</w:t>
+        <w:t>This work is predicated on the assumption that the performance of alignment software as assessed via structural benchmarking is indicative of the tool's real-world performance at Multiple Sequence Alignment (MSA). An assumption of this nature is necessary as none of the project staff are bioinformaticians, and an external review cannot be commissioned due to financial constraints.</w:t>
+      </w:r>
+    </w:p>
+    <w:p>
+      <w:r>
+        <w:t>As described by Thompson et al. (2001), structural benchmarks are designed to offer a comprehensive evaluation for sequence alignment software. Today, their use is prevalent in the literature. In a review of 45 recent papers, structural benchmarking was found to be the most popular quality measure for MSA (Ibrahim et al., 2024)</w:t>
+      </w:r>
+      <w:r>
+        <w:t>.</w:t>
       </w:r>
     </w:p>
     <w:p>
@@ -3056,32 +2833,18 @@
     </w:p>
     <w:p>
       <w:r>
-        <w:t>If successful, the project will provide an evidenced perspective on the viability of a single-state approach for iterative sequence alignment - a gap in recent research. This could draw attention to single-state methods as candidates for further research</w:t>
-      </w:r>
-      <w:r>
-        <w:t xml:space="preserve">. </w:t>
-      </w:r>
-    </w:p>
-    <w:p>
-      <w:r>
-        <w:t>The project also has scope to contribute to the current understanding of pareto-optimization for MSA, as a new combination of objective functions could be found to be highly effective.</w:t>
-      </w:r>
-    </w:p>
-    <w:p>
-      <w:r>
-        <w:t xml:space="preserve">Should the software be shown to produce solutions of sufficiently high quality, the aligner could serve a role alongside other software packages in </w:t>
-      </w:r>
-      <w:r>
-        <w:t>consensus-based</w:t>
-      </w:r>
-      <w:r>
-        <w:t xml:space="preserve"> sequence </w:t>
-      </w:r>
-      <w:r>
-        <w:t>alignment or</w:t>
-      </w:r>
-      <w:r>
-        <w:t xml:space="preserve"> see direct use as a preference choice by some bioinformaticians. In both these scenarios, the project could serve to improve the accuracy of bioinformatics analysis processes dependent on sequence alignment.</w:t>
+        <w:t xml:space="preserve">If successful, the project will provide an evidenced perspective on the viability of a single-state approach for iterative sequence alignment - a gap in recent research. This could draw attention to single-state methods as candidates for further research. </w:t>
+      </w:r>
+      <w:r>
+        <w:t>Further, t</w:t>
+      </w:r>
+      <w:r>
+        <w:t>he project has scope to contribute to the current understanding of pareto-optimization for MSA, as a new combination of objective functions could be found to be highly effective.</w:t>
+      </w:r>
+    </w:p>
+    <w:p>
+      <w:r>
+        <w:t>Should the software be shown to produce solutions of sufficiently high quality, the aligner could serve a role alongside other software packages in consensus-based sequence alignment or see direct use as a preference choice by some bioinformaticians. In both these scenarios, the project could serve to improve the accuracy of bioinformatics analysis processes dependent on sequence alignment.</w:t>
       </w:r>
     </w:p>
     <w:p/>
@@ -3096,20 +2859,106 @@
       <w:bookmarkEnd w:id="8"/>
     </w:p>
     <w:p>
+      <w:r>
+        <w:t xml:space="preserve">An iterative methodology will be used for the development of the software. Drawing </w:t>
+      </w:r>
+      <w:r>
+        <w:t xml:space="preserve">from </w:t>
+      </w:r>
+      <w:r>
+        <w:t>the SCRUM framework</w:t>
+      </w:r>
+      <w:r>
+        <w:t xml:space="preserve"> (</w:t>
+      </w:r>
+      <w:r>
+        <w:rPr>
+          <w:highlight w:val="yellow"/>
+        </w:rPr>
+        <w:t>cite scrum here</w:t>
+      </w:r>
+      <w:r>
+        <w:t>)</w:t>
+      </w:r>
+      <w:r>
+        <w:t xml:space="preserve">, development will take place in </w:t>
+      </w:r>
+      <w:r>
+        <w:t xml:space="preserve">successive two-week sprints. Each sprint will conclude with a new iteration of the software being released, </w:t>
+      </w:r>
+      <w:r>
+        <w:t xml:space="preserve">with changes being driven by </w:t>
+      </w:r>
+      <w:r>
+        <w:t>the</w:t>
+      </w:r>
+      <w:r>
+        <w:t xml:space="preserve"> sprint goal.</w:t>
+      </w:r>
+      <w:r>
+        <w:t xml:space="preserve"> Such goals might be to experiment with new objective functions, </w:t>
+      </w:r>
+      <w:r>
+        <w:t xml:space="preserve">or </w:t>
+      </w:r>
+      <w:r>
+        <w:t>to pursue improvements in time efficiency</w:t>
+      </w:r>
+      <w:r>
+        <w:t>.</w:t>
+      </w:r>
+    </w:p>
+    <w:p>
+      <w:r>
+        <w:t xml:space="preserve">The experiments conducted as part of the project stand to benefit from a wealth of literature on metaheuristic algorithms and approaches to the MSA problem. Further, the software can be tested for performance improvements by leveraging publicly available structural benchmark datasets which provide ‘gold standard’ reference </w:t>
+      </w:r>
+      <w:r>
+        <w:t>solutions</w:t>
+      </w:r>
+      <w:r>
+        <w:t xml:space="preserve"> manually constructed by experts.</w:t>
+      </w:r>
+    </w:p>
+    <w:p>
+      <w:r>
+        <w:t>In addition to testing the functional and non-functional requirements of the software, a</w:t>
+      </w:r>
+      <w:r>
+        <w:t xml:space="preserve"> comparative study will be used to assess the final product in context of established alternatives such as MUSCLE and MAFFT</w:t>
+      </w:r>
+      <w:r>
+        <w:t xml:space="preserve"> (</w:t>
+      </w:r>
+      <w:r>
+        <w:rPr>
+          <w:highlight w:val="yellow"/>
+        </w:rPr>
+        <w:t>cites needed</w:t>
+      </w:r>
+      <w:r>
+        <w:t>)</w:t>
+      </w:r>
+      <w:r>
+        <w:t>.</w:t>
+      </w:r>
+    </w:p>
+    <w:p/>
+    <w:p>
+      <w:pPr>
+        <w:pStyle w:val="Heading2"/>
+      </w:pPr>
+      <w:bookmarkStart w:id="9" w:name="_Toc144892531"/>
+      <w:r>
+        <w:t>Options</w:t>
+      </w:r>
+      <w:bookmarkEnd w:id="9"/>
+    </w:p>
+    <w:p>
       <w:pPr>
         <w:pStyle w:val="Advice"/>
       </w:pPr>
       <w:r>
-        <w:t xml:space="preserve">How will you operate the project?  Will you use a particular methodology for it and for any </w:t>
-      </w:r>
-      <w:r>
-        <w:t>software</w:t>
-      </w:r>
-      <w:r>
-        <w:t xml:space="preserve"> or other </w:t>
-      </w:r>
-      <w:r>
-        <w:t>development?  How will you measure the success of your choice?</w:t>
+        <w:t>What options are available to you for the tools, techniques and design parameters of your project?  How will you evaluate them and make the best selection?</w:t>
       </w:r>
     </w:p>
     <w:p>
@@ -3124,31 +2973,21 @@
     <w:p/>
     <w:p>
       <w:pPr>
+        <w:sectPr>
+          <w:headerReference w:type="default" r:id="rId7"/>
+          <w:footerReference w:type="default" r:id="rId8"/>
+          <w:pgSz w:w="11906" w:h="16838"/>
+          <w:pgMar w:top="1440" w:right="1440" w:bottom="1440" w:left="1440" w:header="708" w:footer="708" w:gutter="0"/>
+          <w:cols w:space="708"/>
+          <w:docGrid w:linePitch="360"/>
+        </w:sectPr>
+      </w:pPr>
+    </w:p>
+    <w:p/>
+    <w:p>
+      <w:pPr>
         <w:pStyle w:val="Heading2"/>
       </w:pPr>
-      <w:bookmarkStart w:id="9" w:name="_Toc144892531"/>
-      <w:r>
-        <w:t>Options</w:t>
-      </w:r>
-      <w:bookmarkEnd w:id="9"/>
-    </w:p>
-    <w:p>
-      <w:pPr>
-        <w:pStyle w:val="Advice"/>
-      </w:pPr>
-      <w:r>
-        <w:t>What options are available to you for the tools, techniques and design parameters of your project?  How will you evaluate them and make the best selection?</w:t>
-      </w:r>
-    </w:p>
-    <w:p>
-      <w:r>
-        <w:t>Delete the red paragraphs and replace this one with your content (use the “Normal” paragraph style).</w:t>
-      </w:r>
-    </w:p>
-    <w:p>
-      <w:pPr>
-        <w:pStyle w:val="Heading2"/>
-      </w:pPr>
       <w:bookmarkStart w:id="10" w:name="_Toc144892532"/>
       <w:r>
         <w:t>Risk analysis</w:t>
@@ -3166,7 +3005,6 @@
         <w:t>2.4.1 Risk Matrix</w:t>
       </w:r>
     </w:p>
-    <w:p/>
     <w:tbl>
       <w:tblPr>
         <w:tblW w:w="9072" w:type="dxa"/>
@@ -4229,56 +4067,1066 @@
       </w:r>
     </w:p>
     <w:p/>
+    <w:p/>
+    <w:p>
+      <w:pPr>
+        <w:sectPr>
+          <w:pgSz w:w="11906" w:h="16838"/>
+          <w:pgMar w:top="1440" w:right="1440" w:bottom="1440" w:left="1440" w:header="708" w:footer="708" w:gutter="0"/>
+          <w:cols w:space="708"/>
+          <w:docGrid w:linePitch="360"/>
+        </w:sectPr>
+      </w:pPr>
+    </w:p>
     <w:p>
       <w:pPr>
         <w:pStyle w:val="Heading3"/>
       </w:pPr>
       <w:r>
-        <w:t>2.4.</w:t>
-      </w:r>
-      <w:r>
-        <w:t>2</w:t>
-      </w:r>
-      <w:r>
-        <w:t xml:space="preserve"> Risk </w:t>
-      </w:r>
-      <w:r>
-        <w:t>Analysis</w:t>
+        <w:lastRenderedPageBreak/>
+        <w:t>2.4.2 Risk Analysis</w:t>
       </w:r>
     </w:p>
     <w:p/>
-    <w:p>
+    <w:tbl>
+      <w:tblPr>
+        <w:tblStyle w:val="TableGrid"/>
+        <w:tblW w:w="0" w:type="auto"/>
+        <w:tblLook w:val="04A0" w:firstRow="1" w:lastRow="0" w:firstColumn="1" w:lastColumn="0" w:noHBand="0" w:noVBand="1"/>
+      </w:tblPr>
+      <w:tblGrid>
+        <w:gridCol w:w="2689"/>
+        <w:gridCol w:w="1275"/>
+        <w:gridCol w:w="6804"/>
+        <w:gridCol w:w="567"/>
+        <w:gridCol w:w="709"/>
+        <w:gridCol w:w="1701"/>
+      </w:tblGrid>
+      <w:tr>
+        <w:tc>
+          <w:tcPr>
+            <w:tcW w:w="2689" w:type="dxa"/>
+          </w:tcPr>
+          <w:p>
+            <w:r>
+              <w:t>Risk</w:t>
+            </w:r>
+          </w:p>
+        </w:tc>
+        <w:tc>
+          <w:tcPr>
+            <w:tcW w:w="1275" w:type="dxa"/>
+          </w:tcPr>
+          <w:p>
+            <w:r>
+              <w:t>Raw Risk</w:t>
+            </w:r>
+          </w:p>
+        </w:tc>
+        <w:tc>
+          <w:tcPr>
+            <w:tcW w:w="6804" w:type="dxa"/>
+          </w:tcPr>
+          <w:p>
+            <w:r>
+              <w:t>Mitigation</w:t>
+            </w:r>
+          </w:p>
+        </w:tc>
+        <w:tc>
+          <w:tcPr>
+            <w:tcW w:w="567" w:type="dxa"/>
+          </w:tcPr>
+          <w:p>
+            <w:r>
+              <w:t>L</w:t>
+            </w:r>
+          </w:p>
+        </w:tc>
+        <w:tc>
+          <w:tcPr>
+            <w:tcW w:w="709" w:type="dxa"/>
+          </w:tcPr>
+          <w:p>
+            <w:r>
+              <w:t>S</w:t>
+            </w:r>
+          </w:p>
+        </w:tc>
+        <w:tc>
+          <w:tcPr>
+            <w:tcW w:w="1701" w:type="dxa"/>
+          </w:tcPr>
+          <w:p>
+            <w:r>
+              <w:t>Residual Risk</w:t>
+            </w:r>
+          </w:p>
+        </w:tc>
+      </w:tr>
+      <w:tr>
+        <w:tc>
+          <w:tcPr>
+            <w:tcW w:w="2689" w:type="dxa"/>
+          </w:tcPr>
+          <w:p>
+            <w:r>
+              <w:t>Hard disk failure</w:t>
+            </w:r>
+          </w:p>
+        </w:tc>
+        <w:tc>
+          <w:tcPr>
+            <w:tcW w:w="1275" w:type="dxa"/>
+          </w:tcPr>
+          <w:p>
+            <w:r>
+              <w:t>1 x 5 = 5</w:t>
+            </w:r>
+          </w:p>
+        </w:tc>
+        <w:tc>
+          <w:tcPr>
+            <w:tcW w:w="6804" w:type="dxa"/>
+          </w:tcPr>
+          <w:p>
+            <w:r>
+              <w:t>Proactive: Make use of cloud storage for key files relating to the project wherever possible. Maintaining copies of files across multiple storage platforms (e.g. both OneDrive and GitHub) will further reduce the risk of losing significant amounts of work.</w:t>
+            </w:r>
+          </w:p>
+          <w:p/>
+        </w:tc>
+        <w:tc>
+          <w:tcPr>
+            <w:tcW w:w="567" w:type="dxa"/>
+          </w:tcPr>
+          <w:p>
+            <w:r>
+              <w:t>1</w:t>
+            </w:r>
+          </w:p>
+        </w:tc>
+        <w:tc>
+          <w:tcPr>
+            <w:tcW w:w="709" w:type="dxa"/>
+          </w:tcPr>
+          <w:p>
+            <w:r>
+              <w:t>1</w:t>
+            </w:r>
+          </w:p>
+        </w:tc>
+        <w:tc>
+          <w:tcPr>
+            <w:tcW w:w="1701" w:type="dxa"/>
+          </w:tcPr>
+          <w:p>
+            <w:r>
+              <w:t>1 x 1 = 1</w:t>
+            </w:r>
+          </w:p>
+        </w:tc>
+      </w:tr>
+      <w:tr>
+        <w:tc>
+          <w:tcPr>
+            <w:tcW w:w="2689" w:type="dxa"/>
+          </w:tcPr>
+          <w:p>
+            <w:r>
+              <w:t>Poor time management</w:t>
+            </w:r>
+          </w:p>
+        </w:tc>
+        <w:tc>
+          <w:tcPr>
+            <w:tcW w:w="1275" w:type="dxa"/>
+          </w:tcPr>
+          <w:p>
+            <w:r>
+              <w:t>3 x 4 = 12</w:t>
+            </w:r>
+          </w:p>
+        </w:tc>
+        <w:tc>
+          <w:tcPr>
+            <w:tcW w:w="6804" w:type="dxa"/>
+          </w:tcPr>
+          <w:p>
+            <w:r>
+              <w:t>Proactive: Refer to the project Gantt chart, deliverables and milestones to understand whether the project is ‘on-schedule’. Maintain a progress log &amp; aim for transparent communication of progress with the project supervisor.</w:t>
+            </w:r>
+          </w:p>
+          <w:p/>
+        </w:tc>
+        <w:tc>
+          <w:tcPr>
+            <w:tcW w:w="567" w:type="dxa"/>
+          </w:tcPr>
+          <w:p>
+            <w:pPr>
+              <w:rPr>
+                <w:highlight w:val="yellow"/>
+              </w:rPr>
+            </w:pPr>
+            <w:r>
+              <w:rPr>
+                <w:highlight w:val="yellow"/>
+              </w:rPr>
+              <w:t>2</w:t>
+            </w:r>
+          </w:p>
+        </w:tc>
+        <w:tc>
+          <w:tcPr>
+            <w:tcW w:w="709" w:type="dxa"/>
+          </w:tcPr>
+          <w:p>
+            <w:pPr>
+              <w:rPr>
+                <w:highlight w:val="yellow"/>
+              </w:rPr>
+            </w:pPr>
+            <w:r>
+              <w:rPr>
+                <w:highlight w:val="yellow"/>
+              </w:rPr>
+              <w:t>2</w:t>
+            </w:r>
+          </w:p>
+        </w:tc>
+        <w:tc>
+          <w:tcPr>
+            <w:tcW w:w="1701" w:type="dxa"/>
+          </w:tcPr>
+          <w:p>
+            <w:pPr>
+              <w:rPr>
+                <w:highlight w:val="yellow"/>
+              </w:rPr>
+            </w:pPr>
+            <w:r>
+              <w:rPr>
+                <w:highlight w:val="yellow"/>
+              </w:rPr>
+              <w:t>2 x 2 = 4</w:t>
+            </w:r>
+          </w:p>
+        </w:tc>
+      </w:tr>
+      <w:tr>
+        <w:tc>
+          <w:tcPr>
+            <w:tcW w:w="2689" w:type="dxa"/>
+          </w:tcPr>
+          <w:p>
+            <w:r>
+              <w:t>Poor project planning</w:t>
+            </w:r>
+          </w:p>
+        </w:tc>
+        <w:tc>
+          <w:tcPr>
+            <w:tcW w:w="1275" w:type="dxa"/>
+          </w:tcPr>
+          <w:p>
+            <w:r>
+              <w:t>2 x 3 = 6</w:t>
+            </w:r>
+          </w:p>
+        </w:tc>
+        <w:tc>
+          <w:tcPr>
+            <w:tcW w:w="6804" w:type="dxa"/>
+          </w:tcPr>
+          <w:p>
+            <w:r>
+              <w:t>Proactive: Try to break tasks down until they are shorter than two weeks in duration. Discuss these tasks with the project supervisor and agree on clear milestones to indicate progress.</w:t>
+            </w:r>
+          </w:p>
+          <w:p/>
+        </w:tc>
+        <w:tc>
+          <w:tcPr>
+            <w:tcW w:w="567" w:type="dxa"/>
+          </w:tcPr>
+          <w:p>
+            <w:r>
+              <w:t>2</w:t>
+            </w:r>
+          </w:p>
+        </w:tc>
+        <w:tc>
+          <w:tcPr>
+            <w:tcW w:w="709" w:type="dxa"/>
+          </w:tcPr>
+          <w:p>
+            <w:r>
+              <w:t>2</w:t>
+            </w:r>
+          </w:p>
+        </w:tc>
+        <w:tc>
+          <w:tcPr>
+            <w:tcW w:w="1701" w:type="dxa"/>
+          </w:tcPr>
+          <w:p>
+            <w:r>
+              <w:t>2 x 2 = 4</w:t>
+            </w:r>
+          </w:p>
+        </w:tc>
+      </w:tr>
+      <w:tr>
+        <w:tc>
+          <w:tcPr>
+            <w:tcW w:w="2689" w:type="dxa"/>
+          </w:tcPr>
+          <w:p>
+            <w:r>
+              <w:t>Final product fails testing due to bugs</w:t>
+            </w:r>
+          </w:p>
+          <w:p/>
+        </w:tc>
+        <w:tc>
+          <w:tcPr>
+            <w:tcW w:w="1275" w:type="dxa"/>
+          </w:tcPr>
+          <w:p>
+            <w:r>
+              <w:t>2 x 5 = 10</w:t>
+            </w:r>
+          </w:p>
+        </w:tc>
+        <w:tc>
+          <w:tcPr>
+            <w:tcW w:w="6804" w:type="dxa"/>
+          </w:tcPr>
+          <w:p>
+            <w:r>
+              <w:t xml:space="preserve">Reactive: </w:t>
+            </w:r>
+            <w:r>
+              <w:t>Since an iterative development methodology is in place, s</w:t>
+            </w:r>
+            <w:r>
+              <w:t>elect a previous iteration</w:t>
+            </w:r>
+            <w:r>
+              <w:t xml:space="preserve"> </w:t>
+            </w:r>
+            <w:r>
+              <w:t xml:space="preserve">of the software to be </w:t>
+            </w:r>
+            <w:r>
+              <w:t xml:space="preserve">used as the final version. </w:t>
+            </w:r>
+            <w:r>
+              <w:rPr>
+                <w:highlight w:val="yellow"/>
+              </w:rPr>
+              <w:t xml:space="preserve">Fix the bug if </w:t>
+            </w:r>
+            <w:r>
+              <w:rPr>
+                <w:highlight w:val="yellow"/>
+              </w:rPr>
+              <w:t>sufficient time is available</w:t>
+            </w:r>
+            <w:r>
+              <w:rPr>
+                <w:highlight w:val="yellow"/>
+              </w:rPr>
+              <w:t>.</w:t>
+            </w:r>
+          </w:p>
+          <w:p>
+            <w:pPr>
+              <w:rPr>
+                <w:color w:val="FF0000"/>
+              </w:rPr>
+            </w:pPr>
+          </w:p>
+        </w:tc>
+        <w:tc>
+          <w:tcPr>
+            <w:tcW w:w="567" w:type="dxa"/>
+          </w:tcPr>
+          <w:p>
+            <w:r>
+              <w:t>2</w:t>
+            </w:r>
+          </w:p>
+        </w:tc>
+        <w:tc>
+          <w:tcPr>
+            <w:tcW w:w="709" w:type="dxa"/>
+          </w:tcPr>
+          <w:p>
+            <w:r>
+              <w:t>2</w:t>
+            </w:r>
+          </w:p>
+        </w:tc>
+        <w:tc>
+          <w:tcPr>
+            <w:tcW w:w="1701" w:type="dxa"/>
+          </w:tcPr>
+          <w:p>
+            <w:r>
+              <w:t>2 x 2 = 4</w:t>
+            </w:r>
+          </w:p>
+        </w:tc>
+      </w:tr>
+      <w:tr>
+        <w:tc>
+          <w:tcPr>
+            <w:tcW w:w="2689" w:type="dxa"/>
+          </w:tcPr>
+          <w:p>
+            <w:r>
+              <w:t>Insufficient documentation for use of the software</w:t>
+            </w:r>
+          </w:p>
+        </w:tc>
+        <w:tc>
+          <w:tcPr>
+            <w:tcW w:w="1275" w:type="dxa"/>
+          </w:tcPr>
+          <w:p>
+            <w:r>
+              <w:t>2 x 5 = 10</w:t>
+            </w:r>
+          </w:p>
+        </w:tc>
+        <w:tc>
+          <w:tcPr>
+            <w:tcW w:w="6804" w:type="dxa"/>
+          </w:tcPr>
+          <w:p>
+            <w:r>
+              <w:t>Proactive: All released iterations of the software must include a clear explanation of the software functionality and directions for use. This information should be in the form of a ‘README’ file (.txt or .md), and/or available within the software interface.</w:t>
+            </w:r>
+          </w:p>
+          <w:p/>
+        </w:tc>
+        <w:tc>
+          <w:tcPr>
+            <w:tcW w:w="567" w:type="dxa"/>
+          </w:tcPr>
+          <w:p>
+            <w:pPr>
+              <w:rPr>
+                <w:highlight w:val="yellow"/>
+              </w:rPr>
+            </w:pPr>
+            <w:r>
+              <w:rPr>
+                <w:highlight w:val="yellow"/>
+              </w:rPr>
+              <w:t>1</w:t>
+            </w:r>
+          </w:p>
+        </w:tc>
+        <w:tc>
+          <w:tcPr>
+            <w:tcW w:w="709" w:type="dxa"/>
+          </w:tcPr>
+          <w:p>
+            <w:pPr>
+              <w:rPr>
+                <w:highlight w:val="yellow"/>
+              </w:rPr>
+            </w:pPr>
+            <w:r>
+              <w:rPr>
+                <w:highlight w:val="yellow"/>
+              </w:rPr>
+              <w:t>3</w:t>
+            </w:r>
+          </w:p>
+        </w:tc>
+        <w:tc>
+          <w:tcPr>
+            <w:tcW w:w="1701" w:type="dxa"/>
+          </w:tcPr>
+          <w:p>
+            <w:pPr>
+              <w:rPr>
+                <w:highlight w:val="yellow"/>
+              </w:rPr>
+            </w:pPr>
+            <w:r>
+              <w:rPr>
+                <w:highlight w:val="yellow"/>
+              </w:rPr>
+              <w:t>1 x 3 = 3</w:t>
+            </w:r>
+          </w:p>
+        </w:tc>
+      </w:tr>
+    </w:tbl>
+    <w:p>
+      <w:r>
+        <w:t>(continues on the next page)</w:t>
+      </w:r>
+    </w:p>
+    <w:p>
+      <w:r>
+        <w:br w:type="page"/>
+      </w:r>
+    </w:p>
+    <w:p/>
+    <w:tbl>
+      <w:tblPr>
+        <w:tblStyle w:val="TableGrid"/>
+        <w:tblW w:w="0" w:type="auto"/>
+        <w:tblLook w:val="04A0" w:firstRow="1" w:lastRow="0" w:firstColumn="1" w:lastColumn="0" w:noHBand="0" w:noVBand="1"/>
+      </w:tblPr>
+      <w:tblGrid>
+        <w:gridCol w:w="2830"/>
+        <w:gridCol w:w="1134"/>
+        <w:gridCol w:w="6804"/>
+        <w:gridCol w:w="567"/>
+        <w:gridCol w:w="709"/>
+        <w:gridCol w:w="1701"/>
+      </w:tblGrid>
+      <w:tr>
+        <w:tc>
+          <w:tcPr>
+            <w:tcW w:w="2830" w:type="dxa"/>
+          </w:tcPr>
+          <w:p>
+            <w:r>
+              <w:t>Risk</w:t>
+            </w:r>
+          </w:p>
+        </w:tc>
+        <w:tc>
+          <w:tcPr>
+            <w:tcW w:w="1134" w:type="dxa"/>
+          </w:tcPr>
+          <w:p>
+            <w:r>
+              <w:t>Raw Risk</w:t>
+            </w:r>
+          </w:p>
+        </w:tc>
+        <w:tc>
+          <w:tcPr>
+            <w:tcW w:w="6804" w:type="dxa"/>
+          </w:tcPr>
+          <w:p>
+            <w:r>
+              <w:t>Mitigation</w:t>
+            </w:r>
+          </w:p>
+        </w:tc>
+        <w:tc>
+          <w:tcPr>
+            <w:tcW w:w="567" w:type="dxa"/>
+          </w:tcPr>
+          <w:p>
+            <w:r>
+              <w:t>L</w:t>
+            </w:r>
+          </w:p>
+        </w:tc>
+        <w:tc>
+          <w:tcPr>
+            <w:tcW w:w="709" w:type="dxa"/>
+          </w:tcPr>
+          <w:p>
+            <w:r>
+              <w:t>S</w:t>
+            </w:r>
+          </w:p>
+        </w:tc>
+        <w:tc>
+          <w:tcPr>
+            <w:tcW w:w="1701" w:type="dxa"/>
+          </w:tcPr>
+          <w:p>
+            <w:r>
+              <w:t>Residual Risk</w:t>
+            </w:r>
+          </w:p>
+        </w:tc>
+      </w:tr>
+      <w:tr>
+        <w:tc>
+          <w:tcPr>
+            <w:tcW w:w="2830" w:type="dxa"/>
+          </w:tcPr>
+          <w:p>
+            <w:r>
+              <w:t>None of the software iterations produce valid solutions to the MSA problem</w:t>
+            </w:r>
+          </w:p>
+          <w:p/>
+        </w:tc>
+        <w:tc>
+          <w:tcPr>
+            <w:tcW w:w="1134" w:type="dxa"/>
+          </w:tcPr>
+          <w:p>
+            <w:r>
+              <w:t>1 x 4 = 4</w:t>
+            </w:r>
+          </w:p>
+        </w:tc>
+        <w:tc>
+          <w:tcPr>
+            <w:tcW w:w="6804" w:type="dxa"/>
+          </w:tcPr>
+          <w:p>
+            <w:pPr>
+              <w:rPr>
+                <w:color w:val="FF0000"/>
+              </w:rPr>
+            </w:pPr>
+            <w:r>
+              <w:t xml:space="preserve">Proactive: </w:t>
+            </w:r>
+            <w:r>
+              <w:t>Ensure that producing valid solutions to the MSA problem is one of the first requirements to be satisfied by a software release. This should mean that a functional tool is always available to fall back on, while following iterations can aim to improve the performance and solution quality.</w:t>
+            </w:r>
+          </w:p>
+        </w:tc>
+        <w:tc>
+          <w:tcPr>
+            <w:tcW w:w="567" w:type="dxa"/>
+          </w:tcPr>
+          <w:p>
+            <w:pPr>
+              <w:rPr>
+                <w:highlight w:val="yellow"/>
+              </w:rPr>
+            </w:pPr>
+            <w:r>
+              <w:rPr>
+                <w:highlight w:val="yellow"/>
+              </w:rPr>
+              <w:t>1</w:t>
+            </w:r>
+          </w:p>
+        </w:tc>
+        <w:tc>
+          <w:tcPr>
+            <w:tcW w:w="709" w:type="dxa"/>
+          </w:tcPr>
+          <w:p>
+            <w:pPr>
+              <w:rPr>
+                <w:highlight w:val="yellow"/>
+              </w:rPr>
+            </w:pPr>
+            <w:r>
+              <w:rPr>
+                <w:highlight w:val="yellow"/>
+              </w:rPr>
+              <w:t>4</w:t>
+            </w:r>
+          </w:p>
+        </w:tc>
+        <w:tc>
+          <w:tcPr>
+            <w:tcW w:w="1701" w:type="dxa"/>
+          </w:tcPr>
+          <w:p>
+            <w:pPr>
+              <w:rPr>
+                <w:highlight w:val="yellow"/>
+              </w:rPr>
+            </w:pPr>
+            <w:r>
+              <w:rPr>
+                <w:highlight w:val="yellow"/>
+              </w:rPr>
+              <w:t>1 x 4 = 4</w:t>
+            </w:r>
+          </w:p>
+        </w:tc>
+      </w:tr>
+      <w:tr>
+        <w:tc>
+          <w:tcPr>
+            <w:tcW w:w="2830" w:type="dxa"/>
+          </w:tcPr>
+          <w:p>
+            <w:r>
+              <w:t>Personal circumstances (e.g. hospitalised) disrupt productivity</w:t>
+            </w:r>
+          </w:p>
+          <w:p/>
+        </w:tc>
+        <w:tc>
+          <w:tcPr>
+            <w:tcW w:w="1134" w:type="dxa"/>
+          </w:tcPr>
+          <w:p>
+            <w:r>
+              <w:t>1 x 5 = 5</w:t>
+            </w:r>
+          </w:p>
+        </w:tc>
+        <w:tc>
+          <w:tcPr>
+            <w:tcW w:w="6804" w:type="dxa"/>
+          </w:tcPr>
+          <w:p>
+            <w:r>
+              <w:t>Reactive: Communicate these circumstances with the project supervisor as soon as possible. Discuss how the project plan can be adapted if necessary and get in touch with the student services.</w:t>
+            </w:r>
+          </w:p>
+        </w:tc>
+        <w:tc>
+          <w:tcPr>
+            <w:tcW w:w="567" w:type="dxa"/>
+          </w:tcPr>
+          <w:p>
+            <w:r>
+              <w:t>1</w:t>
+            </w:r>
+          </w:p>
+        </w:tc>
+        <w:tc>
+          <w:tcPr>
+            <w:tcW w:w="709" w:type="dxa"/>
+          </w:tcPr>
+          <w:p>
+            <w:r>
+              <w:t>4</w:t>
+            </w:r>
+          </w:p>
+        </w:tc>
+        <w:tc>
+          <w:tcPr>
+            <w:tcW w:w="1701" w:type="dxa"/>
+          </w:tcPr>
+          <w:p>
+            <w:r>
+              <w:t>1 x 4 = 4</w:t>
+            </w:r>
+          </w:p>
+        </w:tc>
+      </w:tr>
+      <w:tr>
+        <w:tc>
+          <w:tcPr>
+            <w:tcW w:w="2830" w:type="dxa"/>
+          </w:tcPr>
+          <w:p>
+            <w:r>
+              <w:t>Project supervisor becomes unavailable</w:t>
+            </w:r>
+          </w:p>
+          <w:p/>
+        </w:tc>
+        <w:tc>
+          <w:tcPr>
+            <w:tcW w:w="1134" w:type="dxa"/>
+          </w:tcPr>
+          <w:p>
+            <w:r>
+              <w:t>1 x 4 = 4</w:t>
+            </w:r>
+          </w:p>
+        </w:tc>
+        <w:tc>
+          <w:tcPr>
+            <w:tcW w:w="6804" w:type="dxa"/>
+          </w:tcPr>
+          <w:p>
+            <w:r>
+              <w:t xml:space="preserve">Reactive: Discuss this circumstance with the module lead if this situation arises. </w:t>
+            </w:r>
+            <w:r>
+              <w:rPr>
+                <w:highlight w:val="yellow"/>
+              </w:rPr>
+              <w:t>Not sure what to put here</w:t>
+            </w:r>
+          </w:p>
+        </w:tc>
+        <w:tc>
+          <w:tcPr>
+            <w:tcW w:w="567" w:type="dxa"/>
+          </w:tcPr>
+          <w:p>
+            <w:r>
+              <w:t>1</w:t>
+            </w:r>
+          </w:p>
+        </w:tc>
+        <w:tc>
+          <w:tcPr>
+            <w:tcW w:w="709" w:type="dxa"/>
+          </w:tcPr>
+          <w:p>
+            <w:r>
+              <w:t>2</w:t>
+            </w:r>
+          </w:p>
+        </w:tc>
+        <w:tc>
+          <w:tcPr>
+            <w:tcW w:w="1701" w:type="dxa"/>
+          </w:tcPr>
+          <w:p>
+            <w:r>
+              <w:t>1 x 2 = 2</w:t>
+            </w:r>
+          </w:p>
+        </w:tc>
+      </w:tr>
+      <w:tr>
+        <w:tc>
+          <w:tcPr>
+            <w:tcW w:w="2830" w:type="dxa"/>
+          </w:tcPr>
+          <w:p>
+            <w:r>
+              <w:t>Social restrictions due to an epidemic impact ability to work effectively</w:t>
+            </w:r>
+          </w:p>
+        </w:tc>
+        <w:tc>
+          <w:tcPr>
+            <w:tcW w:w="1134" w:type="dxa"/>
+          </w:tcPr>
+          <w:p>
+            <w:r>
+              <w:t>1 x 3 = 3</w:t>
+            </w:r>
+          </w:p>
+        </w:tc>
+        <w:tc>
+          <w:tcPr>
+            <w:tcW w:w="6804" w:type="dxa"/>
+          </w:tcPr>
+          <w:p>
+            <w:r>
+              <w:t>Reactive: Work remotely using cloud services. Check whether completion of all primary objectives is still feasible and discuss making revisions to the project plan if necessary.</w:t>
+            </w:r>
+          </w:p>
+        </w:tc>
+        <w:tc>
+          <w:tcPr>
+            <w:tcW w:w="567" w:type="dxa"/>
+          </w:tcPr>
+          <w:p>
+            <w:r>
+              <w:t>1</w:t>
+            </w:r>
+          </w:p>
+        </w:tc>
+        <w:tc>
+          <w:tcPr>
+            <w:tcW w:w="709" w:type="dxa"/>
+          </w:tcPr>
+          <w:p>
+            <w:r>
+              <w:t>2</w:t>
+            </w:r>
+          </w:p>
+        </w:tc>
+        <w:tc>
+          <w:tcPr>
+            <w:tcW w:w="1701" w:type="dxa"/>
+          </w:tcPr>
+          <w:p>
+            <w:r>
+              <w:t>1 x 2 = 2</w:t>
+            </w:r>
+          </w:p>
+        </w:tc>
+      </w:tr>
+      <w:tr>
+        <w:tc>
+          <w:tcPr>
+            <w:tcW w:w="2830" w:type="dxa"/>
+          </w:tcPr>
+          <w:p>
+            <w:r>
+              <w:t>Scope creep</w:t>
+            </w:r>
+          </w:p>
+          <w:p/>
+        </w:tc>
+        <w:tc>
+          <w:tcPr>
+            <w:tcW w:w="1134" w:type="dxa"/>
+          </w:tcPr>
+          <w:p>
+            <w:r>
+              <w:t>2 x 3 = 6</w:t>
+            </w:r>
+          </w:p>
+        </w:tc>
+        <w:tc>
+          <w:tcPr>
+            <w:tcW w:w="6804" w:type="dxa"/>
+          </w:tcPr>
+          <w:p>
+            <w:r>
+              <w:t>Proactive: Work with the project supervisor to create a comprehensive set of primary and secondary objectives for the project. Ensure that any work taken on aligns with these pre-defined objectives.</w:t>
+            </w:r>
+          </w:p>
+        </w:tc>
+        <w:tc>
+          <w:tcPr>
+            <w:tcW w:w="567" w:type="dxa"/>
+          </w:tcPr>
+          <w:p>
+            <w:pPr>
+              <w:rPr>
+                <w:highlight w:val="yellow"/>
+              </w:rPr>
+            </w:pPr>
+            <w:r>
+              <w:rPr>
+                <w:highlight w:val="yellow"/>
+              </w:rPr>
+              <w:t>1</w:t>
+            </w:r>
+          </w:p>
+        </w:tc>
+        <w:tc>
+          <w:tcPr>
+            <w:tcW w:w="709" w:type="dxa"/>
+          </w:tcPr>
+          <w:p>
+            <w:pPr>
+              <w:rPr>
+                <w:highlight w:val="yellow"/>
+              </w:rPr>
+            </w:pPr>
+            <w:r>
+              <w:rPr>
+                <w:highlight w:val="yellow"/>
+              </w:rPr>
+              <w:t>2</w:t>
+            </w:r>
+          </w:p>
+        </w:tc>
+        <w:tc>
+          <w:tcPr>
+            <w:tcW w:w="1701" w:type="dxa"/>
+          </w:tcPr>
+          <w:p>
+            <w:r>
+              <w:t>1 x 2 = 2</w:t>
+            </w:r>
+          </w:p>
+        </w:tc>
+      </w:tr>
+      <w:tr>
+        <w:tc>
+          <w:tcPr>
+            <w:tcW w:w="2830" w:type="dxa"/>
+          </w:tcPr>
+          <w:p>
+            <w:r>
+              <w:t>External data sets (for testing) become unavailable</w:t>
+            </w:r>
+          </w:p>
+          <w:p/>
+        </w:tc>
+        <w:tc>
+          <w:tcPr>
+            <w:tcW w:w="1134" w:type="dxa"/>
+          </w:tcPr>
+          <w:p>
+            <w:r>
+              <w:t>1 x 3 = 3</w:t>
+            </w:r>
+          </w:p>
+        </w:tc>
+        <w:tc>
+          <w:tcPr>
+            <w:tcW w:w="6804" w:type="dxa"/>
+          </w:tcPr>
+          <w:p>
+            <w:r>
+              <w:t>Reactive: Generate synthetic test data for testing by writing a script or create a set of simple testcases by hand. Test the software using this data instead and communicate this compromise.</w:t>
+            </w:r>
+          </w:p>
+        </w:tc>
+        <w:tc>
+          <w:tcPr>
+            <w:tcW w:w="567" w:type="dxa"/>
+          </w:tcPr>
+          <w:p>
+            <w:r>
+              <w:t>1</w:t>
+            </w:r>
+          </w:p>
+        </w:tc>
+        <w:tc>
+          <w:tcPr>
+            <w:tcW w:w="709" w:type="dxa"/>
+          </w:tcPr>
+          <w:p>
+            <w:r>
+              <w:t>2</w:t>
+            </w:r>
+          </w:p>
+        </w:tc>
+        <w:tc>
+          <w:tcPr>
+            <w:tcW w:w="1701" w:type="dxa"/>
+          </w:tcPr>
+          <w:p>
+            <w:r>
+              <w:t>1 x 2 = 2</w:t>
+            </w:r>
+          </w:p>
+        </w:tc>
+      </w:tr>
+    </w:tbl>
+    <w:p/>
+    <w:p>
+      <w:r>
+        <w:br w:type="page"/>
+      </w:r>
+    </w:p>
+    <w:p>
+      <w:pPr>
+        <w:sectPr>
+          <w:pgSz w:w="16838" w:h="11906" w:orient="landscape"/>
+          <w:pgMar w:top="1440" w:right="1440" w:bottom="1440" w:left="1440" w:header="709" w:footer="709" w:gutter="0"/>
+          <w:cols w:space="708"/>
+          <w:docGrid w:linePitch="360"/>
+        </w:sectPr>
+      </w:pPr>
+    </w:p>
+    <w:p/>
+    <w:p>
+      <w:pPr>
+        <w:pStyle w:val="Heading2"/>
+      </w:pPr>
+      <w:r>
+        <w:t>Ethical and legal considerations</w:t>
+      </w:r>
+      <w:r>
+        <w:t xml:space="preserve"> (</w:t>
+      </w:r>
       <w:r>
         <w:rPr>
           <w:highlight w:val="yellow"/>
         </w:rPr>
-        <w:t>TO BE INCLUDED HERE</w:t>
-      </w:r>
-    </w:p>
-    <w:p/>
-    <w:p>
-      <w:pPr>
-        <w:pStyle w:val="Heading2"/>
-      </w:pPr>
-      <w:r>
-        <w:t>Ethical and legal considerations</w:t>
-      </w:r>
-      <w:r>
-        <w:t xml:space="preserve"> (</w:t>
+        <w:t>needs</w:t>
+      </w:r>
+      <w:r>
+        <w:t xml:space="preserve"> </w:t>
       </w:r>
       <w:r>
         <w:rPr>
           <w:highlight w:val="yellow"/>
         </w:rPr>
-        <w:t>needs</w:t>
-      </w:r>
-      <w:r>
-        <w:t xml:space="preserve"> </w:t>
-      </w:r>
-      <w:r>
-        <w:rPr>
-          <w:highlight w:val="yellow"/>
-        </w:rPr>
         <w:t>citations</w:t>
       </w:r>
       <w:r>
@@ -4287,25 +5135,13 @@
     </w:p>
     <w:p>
       <w:r>
-        <w:t xml:space="preserve">This project has no foreseeable ethical </w:t>
-      </w:r>
-      <w:r>
-        <w:t>implications and</w:t>
-      </w:r>
-      <w:r>
-        <w:t xml:space="preserve"> complies with relevant legislation such as The Computer Misuse Act. In compliance with the Data Protection Act, the project will not involve test subjects </w:t>
+        <w:t xml:space="preserve">This project has no foreseeable ethical implications and complies with relevant legislation such as The Computer Misuse Act. In compliance with the Data Protection Act, the project will not involve test subjects </w:t>
       </w:r>
       <w:r>
         <w:t>or</w:t>
       </w:r>
       <w:r>
-        <w:t xml:space="preserve"> sensitive user data. All data to be used with the software will be either entirely </w:t>
-      </w:r>
-      <w:r>
-        <w:t>synthetic or</w:t>
-      </w:r>
-      <w:r>
-        <w:t xml:space="preserve"> sourced from named public datasets </w:t>
+        <w:t xml:space="preserve"> sensitive user data. All data to be used with the software will be either entirely synthetic or sourced from named public datasets </w:t>
       </w:r>
       <w:r>
         <w:rPr>
@@ -5056,18 +5892,10 @@
         <w:t>How will you evaluate the project’s artefacts and overall outcomes?  What user evaluation will you do?</w:t>
       </w:r>
       <w:r>
-        <w:t xml:space="preserve">  Do not underestimate the importance of </w:t>
-      </w:r>
-      <w:proofErr w:type="gramStart"/>
-      <w:r>
-        <w:t>this,</w:t>
-      </w:r>
-      <w:r>
-        <w:t xml:space="preserve"> and</w:t>
-      </w:r>
-      <w:proofErr w:type="gramEnd"/>
-      <w:r>
-        <w:t xml:space="preserve"> include clear details of how you will do the evaluation.</w:t>
+        <w:t xml:space="preserve">  Do not underestimate the importance of this,</w:t>
+      </w:r>
+      <w:r>
+        <w:t xml:space="preserve"> and include clear details of how you will do the evaluation.</w:t>
       </w:r>
       <w:r>
         <w:t xml:space="preserve">  Remember that if you intend to test your outputs on people, you must </w:t>
@@ -5174,10 +6002,8 @@
     </w:p>
     <w:p/>
     <w:sectPr>
-      <w:headerReference w:type="default" r:id="rId7"/>
-      <w:footerReference w:type="default" r:id="rId8"/>
       <w:pgSz w:w="11906" w:h="16838"/>
-      <w:pgMar w:top="1440" w:right="1440" w:bottom="1440" w:left="1440" w:header="708" w:footer="708" w:gutter="0"/>
+      <w:pgMar w:top="1440" w:right="1440" w:bottom="1440" w:left="1440" w:header="709" w:footer="709" w:gutter="0"/>
       <w:cols w:space="708"/>
       <w:docGrid w:linePitch="360"/>
     </w:sectPr>

</xml_diff>